<commit_message>
arreglar descarga y vista previa de sesion
</commit_message>
<xml_diff>
--- a/app/Docs/Templates/Sesiones/plantilla_horizontal.docx
+++ b/app/Docs/Templates/Sesiones/plantilla_horizontal.docx
@@ -4,76 +4,97 @@
   <w:body>
     <w:p>
       <w:pPr>
-        <w:ind w:right="-1135" w:hanging="284"/>
+        <w:pStyle w:val="Ttulo3"/>
+        <w:rPr>
+          <w:color w:val="0070C0"/>
+        </w:rPr>
       </w:pPr>
       <w:r>
-        <w:t>${LOGO_INSTITUCION}</w:t>
+        <w:rPr>
+          <w:noProof/>
+          <w:color w:val="0070C0"/>
+        </w:rPr>
+        <w:drawing>
+          <wp:anchor distT="0" distB="0" distL="114300" distR="114300" simplePos="0" relativeHeight="251659264" behindDoc="1" locked="0" layoutInCell="1" allowOverlap="1" wp14:anchorId="238D524B" wp14:editId="29193FF9">
+            <wp:simplePos x="0" y="0"/>
+            <wp:positionH relativeFrom="column">
+              <wp:posOffset>8312785</wp:posOffset>
+            </wp:positionH>
+            <wp:positionV relativeFrom="paragraph">
+              <wp:posOffset>-205105</wp:posOffset>
+            </wp:positionV>
+            <wp:extent cx="1089660" cy="1089660"/>
+            <wp:effectExtent l="0" t="0" r="0" b="0"/>
+            <wp:wrapNone/>
+            <wp:docPr id="1" name="Imagen 1"/>
+            <wp:cNvGraphicFramePr>
+              <a:graphicFrameLocks xmlns:a="http://schemas.openxmlformats.org/drawingml/2006/main" noChangeAspect="1"/>
+            </wp:cNvGraphicFramePr>
+            <a:graphic xmlns:a="http://schemas.openxmlformats.org/drawingml/2006/main">
+              <a:graphicData uri="http://schemas.openxmlformats.org/drawingml/2006/picture">
+                <pic:pic xmlns:pic="http://schemas.openxmlformats.org/drawingml/2006/picture">
+                  <pic:nvPicPr>
+                    <pic:cNvPr id="0" name="Picture 1"/>
+                    <pic:cNvPicPr>
+                      <a:picLocks noChangeAspect="1" noChangeArrowheads="1"/>
+                    </pic:cNvPicPr>
+                  </pic:nvPicPr>
+                  <pic:blipFill>
+                    <a:blip r:embed="rId8" cstate="print">
+                      <a:extLst>
+                        <a:ext uri="{28A0092B-C50C-407E-A947-70E740481C1C}">
+                          <a14:useLocalDpi xmlns:a14="http://schemas.microsoft.com/office/drawing/2010/main" val="0"/>
+                        </a:ext>
+                      </a:extLst>
+                    </a:blip>
+                    <a:srcRect/>
+                    <a:stretch>
+                      <a:fillRect/>
+                    </a:stretch>
+                  </pic:blipFill>
+                  <pic:spPr bwMode="auto">
+                    <a:xfrm>
+                      <a:off x="0" y="0"/>
+                      <a:ext cx="1089660" cy="1089660"/>
+                    </a:xfrm>
+                    <a:prstGeom prst="rect">
+                      <a:avLst/>
+                    </a:prstGeom>
+                    <a:noFill/>
+                    <a:ln>
+                      <a:noFill/>
+                    </a:ln>
+                  </pic:spPr>
+                </pic:pic>
+              </a:graphicData>
+            </a:graphic>
+            <wp14:sizeRelH relativeFrom="margin">
+              <wp14:pctWidth>0</wp14:pctWidth>
+            </wp14:sizeRelH>
+            <wp14:sizeRelV relativeFrom="margin">
+              <wp14:pctHeight>0</wp14:pctHeight>
+            </wp14:sizeRelV>
+          </wp:anchor>
+        </w:drawing>
       </w:r>
       <w:r>
-        <w:tab/>
+        <w:rPr>
+          <w:noProof/>
+          <w:color w:val="0070C0"/>
+        </w:rPr>
+        <w:t>SESIÓN</w:t>
       </w:r>
       <w:r>
-        <w:tab/>
+        <w:rPr>
+          <w:color w:val="0070C0"/>
+        </w:rPr>
+        <w:t xml:space="preserve"> </w:t>
       </w:r>
       <w:r>
-        <w:tab/>
-      </w:r>
-      <w:r>
-        <w:tab/>
-      </w:r>
-      <w:r>
-        <w:tab/>
-      </w:r>
-      <w:r>
-        <w:tab/>
-      </w:r>
-      <w:r>
-        <w:t>${LOGO_MINEDU}</w:t>
-      </w:r>
-      <w:r>
-        <w:tab/>
-      </w:r>
-      <w:r>
-        <w:tab/>
-        <w:t xml:space="preserve">  </w:t>
-      </w:r>
-      <w:r>
-        <w:tab/>
-      </w:r>
-      <w:r>
-        <w:tab/>
-      </w:r>
-      <w:r>
-        <w:tab/>
-      </w:r>
-      <w:r>
-        <w:tab/>
-      </w:r>
-      <w:r>
-        <w:tab/>
-      </w:r>
-      <w:r>
-        <w:t>${LOGO_</w:t>
-      </w:r>
-      <w:r>
-        <w:t>UGEL</w:t>
-      </w:r>
-      <w:r>
-        <w:t>}</w:t>
-      </w:r>
-    </w:p>
-    <w:p>
-      <w:pPr>
-        <w:pStyle w:val="Ttulo3"/>
         <w:rPr>
           <w:color w:val="0070C0"/>
         </w:rPr>
-      </w:pPr>
-      <w:r>
-        <w:rPr>
-          <w:color w:val="0070C0"/>
-        </w:rPr>
-        <w:t>UNIDAD DE APRENDIZAJE</w:t>
+        <w:t>DE APRENDIZAJE</w:t>
       </w:r>
     </w:p>
     <w:p>
@@ -114,7 +135,7 @@
           <w:numId w:val="2"/>
         </w:numPr>
         <w:spacing w:line="360" w:lineRule="auto"/>
-        <w:ind w:left="426" w:right="-1"/>
+        <w:ind w:left="426"/>
         <w:rPr>
           <w:rFonts w:ascii="Times New Roman" w:hAnsi="Times New Roman" w:cs="Times New Roman"/>
           <w:color w:val="000000" w:themeColor="text1"/>
@@ -129,7 +150,7 @@
           <w:sz w:val="28"/>
           <w:szCs w:val="28"/>
         </w:rPr>
-        <w:t>Nombre de la unidad de aprendizaje: ${NOMBRE_UNIDAD}</w:t>
+        <w:t>Institución educativa: Ann Goulden</w:t>
       </w:r>
     </w:p>
     <w:p>
@@ -155,7 +176,7 @@
           <w:sz w:val="28"/>
           <w:szCs w:val="28"/>
         </w:rPr>
-        <w:t>Institución educativa: ANN GOULDEN</w:t>
+        <w:t>Directora: Maricarmen Juliana Ruiz Falero</w:t>
       </w:r>
     </w:p>
     <w:p>
@@ -181,7 +202,7 @@
           <w:sz w:val="28"/>
           <w:szCs w:val="28"/>
         </w:rPr>
-        <w:t>Directora: JULIANA RUIZ FALERO</w:t>
+        <w:t>Docente: ${DOCENTE}</w:t>
       </w:r>
     </w:p>
     <w:p>
@@ -207,59 +228,7 @@
           <w:sz w:val="28"/>
           <w:szCs w:val="28"/>
         </w:rPr>
-        <w:t xml:space="preserve">Subdirectores: </w:t>
-      </w:r>
-    </w:p>
-    <w:p>
-      <w:pPr>
-        <w:pStyle w:val="Prrafodelista"/>
-        <w:numPr>
-          <w:ilvl w:val="2"/>
-          <w:numId w:val="3"/>
-        </w:numPr>
-        <w:spacing w:line="360" w:lineRule="auto"/>
-        <w:ind w:left="851" w:right="-852"/>
-        <w:rPr>
-          <w:rFonts w:ascii="Times New Roman" w:hAnsi="Times New Roman" w:cs="Times New Roman"/>
-          <w:color w:val="000000" w:themeColor="text1"/>
-          <w:sz w:val="28"/>
-          <w:szCs w:val="28"/>
-        </w:rPr>
-      </w:pPr>
-      <w:r>
-        <w:rPr>
-          <w:rFonts w:ascii="Times New Roman" w:hAnsi="Times New Roman" w:cs="Times New Roman"/>
-          <w:color w:val="000000" w:themeColor="text1"/>
-          <w:sz w:val="28"/>
-          <w:szCs w:val="28"/>
-        </w:rPr>
-        <w:t xml:space="preserve">FELIX HARLE SILUPU RAMÍREZ </w:t>
-      </w:r>
-    </w:p>
-    <w:p>
-      <w:pPr>
-        <w:pStyle w:val="Prrafodelista"/>
-        <w:numPr>
-          <w:ilvl w:val="2"/>
-          <w:numId w:val="3"/>
-        </w:numPr>
-        <w:spacing w:line="360" w:lineRule="auto"/>
-        <w:ind w:left="851" w:right="-852"/>
-        <w:rPr>
-          <w:rFonts w:ascii="Times New Roman" w:hAnsi="Times New Roman" w:cs="Times New Roman"/>
-          <w:color w:val="000000" w:themeColor="text1"/>
-          <w:sz w:val="28"/>
-          <w:szCs w:val="28"/>
-        </w:rPr>
-      </w:pPr>
-      <w:r>
-        <w:rPr>
-          <w:rFonts w:ascii="Times New Roman" w:hAnsi="Times New Roman" w:cs="Times New Roman"/>
-          <w:color w:val="000000" w:themeColor="text1"/>
-          <w:sz w:val="28"/>
-          <w:szCs w:val="28"/>
-        </w:rPr>
-        <w:t>ELIZABETH ARELLANO SIANCAS</w:t>
+        <w:t>Grado y sección: ${GRADO_SECCION}</w:t>
       </w:r>
     </w:p>
     <w:p>
@@ -285,7 +254,33 @@
           <w:sz w:val="28"/>
           <w:szCs w:val="28"/>
         </w:rPr>
-        <w:t>Grado y sección: ${GRADO_SECCIONES}</w:t>
+        <w:t>Área: ${CURSO}</w:t>
+      </w:r>
+    </w:p>
+    <w:p>
+      <w:pPr>
+        <w:pStyle w:val="Prrafodelista"/>
+        <w:numPr>
+          <w:ilvl w:val="1"/>
+          <w:numId w:val="2"/>
+        </w:numPr>
+        <w:spacing w:line="360" w:lineRule="auto"/>
+        <w:ind w:left="426" w:right="-852" w:hanging="426"/>
+        <w:rPr>
+          <w:rFonts w:ascii="Times New Roman" w:hAnsi="Times New Roman" w:cs="Times New Roman"/>
+          <w:color w:val="000000" w:themeColor="text1"/>
+          <w:sz w:val="28"/>
+          <w:szCs w:val="28"/>
+        </w:rPr>
+      </w:pPr>
+      <w:r>
+        <w:rPr>
+          <w:rFonts w:ascii="Times New Roman" w:hAnsi="Times New Roman" w:cs="Times New Roman"/>
+          <w:color w:val="000000" w:themeColor="text1"/>
+          <w:sz w:val="28"/>
+          <w:szCs w:val="28"/>
+        </w:rPr>
+        <w:t>Fecha: ${FECHA_SESION}</w:t>
       </w:r>
     </w:p>
     <w:p>
@@ -311,14 +306,18 @@
           <w:sz w:val="28"/>
           <w:szCs w:val="28"/>
         </w:rPr>
-        <w:t>Temporalización:</w:t>
+        <w:t>Tiempo: ${TIEMPO_ESTIMADO} minutos</w:t>
       </w:r>
     </w:p>
     <w:p>
       <w:pPr>
         <w:pStyle w:val="Prrafodelista"/>
+        <w:numPr>
+          <w:ilvl w:val="0"/>
+          <w:numId w:val="2"/>
+        </w:numPr>
         <w:spacing w:line="360" w:lineRule="auto"/>
-        <w:ind w:left="360" w:right="-852"/>
+        <w:ind w:left="0" w:right="-852" w:hanging="426"/>
         <w:rPr>
           <w:rFonts w:ascii="Times New Roman" w:hAnsi="Times New Roman" w:cs="Times New Roman"/>
           <w:color w:val="000000" w:themeColor="text1"/>
@@ -327,68 +326,6 @@
         </w:rPr>
       </w:pPr>
       <w:r>
-        <w:rPr>
-          <w:rFonts w:ascii="Times New Roman" w:hAnsi="Times New Roman" w:cs="Times New Roman"/>
-          <w:color w:val="000000" w:themeColor="text1"/>
-          <w:sz w:val="28"/>
-          <w:szCs w:val="28"/>
-        </w:rPr>
-        <w:t>Inicio: ${FECHA_INICIO} Término: ${FECHA_FIN}</w:t>
-      </w:r>
-    </w:p>
-    <w:p>
-      <w:pPr>
-        <w:pStyle w:val="Prrafodelista"/>
-        <w:numPr>
-          <w:ilvl w:val="1"/>
-          <w:numId w:val="2"/>
-        </w:numPr>
-        <w:spacing w:line="360" w:lineRule="auto"/>
-        <w:ind w:left="426" w:right="-852"/>
-        <w:rPr>
-          <w:rFonts w:ascii="Times New Roman" w:hAnsi="Times New Roman" w:cs="Times New Roman"/>
-          <w:color w:val="000000" w:themeColor="text1"/>
-          <w:sz w:val="28"/>
-          <w:szCs w:val="28"/>
-        </w:rPr>
-      </w:pPr>
-      <w:r>
-        <w:rPr>
-          <w:rFonts w:ascii="Times New Roman" w:hAnsi="Times New Roman" w:cs="Times New Roman"/>
-          <w:color w:val="000000" w:themeColor="text1"/>
-          <w:sz w:val="28"/>
-          <w:szCs w:val="28"/>
-        </w:rPr>
-        <w:t xml:space="preserve">Profesores responsables: </w:t>
-      </w:r>
-    </w:p>
-    <w:p>
-      <w:pPr>
-        <w:pStyle w:val="Prrafodelista"/>
-        <w:spacing w:line="360" w:lineRule="auto"/>
-        <w:ind w:left="851" w:right="-852"/>
-        <w:rPr>
-          <w:rFonts w:ascii="Times New Roman" w:hAnsi="Times New Roman" w:cs="Times New Roman"/>
-          <w:color w:val="000000" w:themeColor="text1"/>
-          <w:sz w:val="28"/>
-          <w:szCs w:val="28"/>
-        </w:rPr>
-      </w:pPr>
-      <w:r>
-        <w:rPr>
-          <w:rFonts w:ascii="Times New Roman" w:hAnsi="Times New Roman" w:cs="Times New Roman"/>
-          <w:color w:val="000000" w:themeColor="text1"/>
-          <w:sz w:val="28"/>
-          <w:szCs w:val="28"/>
-        </w:rPr>
-        <w:t>${PROFESORES}</w:t>
-      </w:r>
-    </w:p>
-    <w:p>
-      <w:pPr>
-        <w:pStyle w:val="Prrafodelista"/>
-        <w:spacing w:line="360" w:lineRule="auto"/>
-        <w:ind w:left="0" w:right="-1"/>
         <w:rPr>
           <w:rFonts w:ascii="Times New Roman" w:hAnsi="Times New Roman" w:cs="Times New Roman"/>
           <w:b/>
@@ -397,7 +334,16 @@
           <w:sz w:val="28"/>
           <w:szCs w:val="28"/>
         </w:rPr>
-      </w:pPr>
+        <w:t xml:space="preserve">NOMBRE DE LA SESIÓN: </w:t>
+      </w:r>
+      <w:r>
+        <w:rPr>
+          <w:rFonts w:ascii="Times New Roman" w:hAnsi="Times New Roman" w:cs="Times New Roman"/>
+          <w:sz w:val="28"/>
+          <w:szCs w:val="28"/>
+        </w:rPr>
+        <w:t>${TITULO_SESION}</w:t>
+      </w:r>
     </w:p>
     <w:p>
       <w:pPr>
@@ -412,7 +358,7 @@
           <w:rFonts w:ascii="Times New Roman" w:hAnsi="Times New Roman" w:cs="Times New Roman"/>
           <w:b/>
           <w:bCs/>
-          <w:color w:val="0F9ED5" w:themeColor="accent4"/>
+          <w:color w:val="0B769F" w:themeColor="accent4" w:themeShade="BF"/>
           <w:sz w:val="28"/>
           <w:szCs w:val="28"/>
         </w:rPr>
@@ -422,47 +368,21 @@
           <w:rFonts w:ascii="Times New Roman" w:hAnsi="Times New Roman" w:cs="Times New Roman"/>
           <w:b/>
           <w:bCs/>
-          <w:color w:val="0F9ED5" w:themeColor="accent4"/>
+          <w:color w:val="0B769F" w:themeColor="accent4" w:themeShade="BF"/>
           <w:sz w:val="28"/>
           <w:szCs w:val="28"/>
         </w:rPr>
-        <w:t>SITUACIÓN SIGNIFICATIVA:</w:t>
+        <w:t xml:space="preserve">Propósito de la sesión: </w:t>
       </w:r>
-    </w:p>
-    <w:p>
-      <w:pPr>
-        <w:spacing w:line="360" w:lineRule="auto"/>
-        <w:ind w:right="-1"/>
-        <w:jc w:val="both"/>
+      <w:r>
         <w:rPr>
           <w:rFonts w:ascii="Times New Roman" w:hAnsi="Times New Roman" w:cs="Times New Roman"/>
           <w:color w:val="000000" w:themeColor="text1"/>
           <w:sz w:val="28"/>
           <w:szCs w:val="28"/>
         </w:rPr>
-      </w:pPr>
-      <w:r>
-        <w:rPr>
-          <w:rFonts w:ascii="Times New Roman" w:hAnsi="Times New Roman" w:cs="Times New Roman"/>
-          <w:color w:val="000000" w:themeColor="text1"/>
-          <w:sz w:val="28"/>
-          <w:szCs w:val="28"/>
-        </w:rPr>
-        <w:t>${SITUACION_SIGNIFICATIVA}</w:t>
+        <w:t>${PROPOSITO_SESION}</w:t>
       </w:r>
-    </w:p>
-    <w:p>
-      <w:pPr>
-        <w:spacing w:line="360" w:lineRule="auto"/>
-        <w:ind w:right="-1"/>
-        <w:jc w:val="both"/>
-        <w:rPr>
-          <w:rFonts w:ascii="Times New Roman" w:hAnsi="Times New Roman" w:cs="Times New Roman"/>
-          <w:color w:val="000000" w:themeColor="text1"/>
-          <w:sz w:val="28"/>
-          <w:szCs w:val="28"/>
-        </w:rPr>
-      </w:pPr>
     </w:p>
     <w:p>
       <w:pPr>
@@ -477,7 +397,7 @@
           <w:rFonts w:ascii="Times New Roman" w:hAnsi="Times New Roman" w:cs="Times New Roman"/>
           <w:b/>
           <w:bCs/>
-          <w:color w:val="0F9ED5" w:themeColor="accent4"/>
+          <w:color w:val="0B769F" w:themeColor="accent4" w:themeShade="BF"/>
           <w:sz w:val="28"/>
           <w:szCs w:val="28"/>
         </w:rPr>
@@ -487,40 +407,38 @@
           <w:rFonts w:ascii="Times New Roman" w:hAnsi="Times New Roman" w:cs="Times New Roman"/>
           <w:b/>
           <w:bCs/>
-          <w:color w:val="0F9ED5" w:themeColor="accent4"/>
+          <w:color w:val="0B769F" w:themeColor="accent4" w:themeShade="BF"/>
           <w:sz w:val="28"/>
           <w:szCs w:val="28"/>
         </w:rPr>
-        <w:lastRenderedPageBreak/>
         <w:t>PROPÓSITOS DE APRENDIZAJE:</w:t>
       </w:r>
     </w:p>
     <w:tbl>
       <w:tblPr>
         <w:tblStyle w:val="Tablaconcuadrcula6concolores-nfasis1"/>
-        <w:tblW w:w="14199" w:type="dxa"/>
+        <w:tblW w:w="14317" w:type="dxa"/>
         <w:tblInd w:w="-5" w:type="dxa"/>
         <w:tblLayout w:type="fixed"/>
         <w:tblLook w:val="04A0" w:firstRow="1" w:lastRow="0" w:firstColumn="1" w:lastColumn="0" w:noHBand="0" w:noVBand="1"/>
       </w:tblPr>
       <w:tblGrid>
-        <w:gridCol w:w="1167"/>
-        <w:gridCol w:w="2918"/>
-        <w:gridCol w:w="2527"/>
-        <w:gridCol w:w="2529"/>
-        <w:gridCol w:w="2334"/>
-        <w:gridCol w:w="2724"/>
+        <w:gridCol w:w="2835"/>
+        <w:gridCol w:w="2977"/>
+        <w:gridCol w:w="2410"/>
+        <w:gridCol w:w="2268"/>
+        <w:gridCol w:w="3827"/>
       </w:tblGrid>
       <w:tr>
         <w:trPr>
           <w:cnfStyle w:val="100000000000" w:firstRow="1" w:lastRow="0" w:firstColumn="0" w:lastColumn="0" w:oddVBand="0" w:evenVBand="0" w:oddHBand="0" w:evenHBand="0" w:firstRowFirstColumn="0" w:firstRowLastColumn="0" w:lastRowFirstColumn="0" w:lastRowLastColumn="0"/>
-          <w:trHeight w:val="619"/>
+          <w:trHeight w:val="601"/>
         </w:trPr>
         <w:tc>
           <w:tcPr>
             <w:cnfStyle w:val="001000000000" w:firstRow="0" w:lastRow="0" w:firstColumn="1" w:lastColumn="0" w:oddVBand="0" w:evenVBand="0" w:oddHBand="0" w:evenHBand="0" w:firstRowFirstColumn="0" w:firstRowLastColumn="0" w:lastRowFirstColumn="0" w:lastRowLastColumn="0"/>
-            <w:tcW w:w="1167" w:type="dxa"/>
-            <w:shd w:val="clear" w:color="auto" w:fill="CAEDFB" w:themeFill="accent4" w:themeFillTint="33"/>
+            <w:tcW w:w="2835" w:type="dxa"/>
+            <w:shd w:val="clear" w:color="auto" w:fill="DAE9F7" w:themeFill="text2" w:themeFillTint="1A"/>
             <w:vAlign w:val="center"/>
           </w:tcPr>
           <w:p>
@@ -532,25 +450,25 @@
               <w:rPr>
                 <w:rFonts w:ascii="Times New Roman" w:hAnsi="Times New Roman" w:cs="Times New Roman"/>
                 <w:color w:val="074F6A" w:themeColor="accent4" w:themeShade="80"/>
-                <w:sz w:val="22"/>
-                <w:szCs w:val="22"/>
+                <w:sz w:val="28"/>
+                <w:szCs w:val="28"/>
               </w:rPr>
             </w:pPr>
             <w:r>
               <w:rPr>
                 <w:rFonts w:ascii="Times New Roman" w:hAnsi="Times New Roman" w:cs="Times New Roman"/>
                 <w:color w:val="074F6A" w:themeColor="accent4" w:themeShade="80"/>
-                <w:sz w:val="22"/>
-                <w:szCs w:val="22"/>
-              </w:rPr>
-              <w:t>ÁREA</w:t>
+                <w:sz w:val="28"/>
+                <w:szCs w:val="28"/>
+              </w:rPr>
+              <w:t>COMPETENCIA /CAPACIDADES</w:t>
             </w:r>
           </w:p>
         </w:tc>
         <w:tc>
           <w:tcPr>
-            <w:tcW w:w="2918" w:type="dxa"/>
-            <w:shd w:val="clear" w:color="auto" w:fill="CAEDFB" w:themeFill="accent4" w:themeFillTint="33"/>
+            <w:tcW w:w="2977" w:type="dxa"/>
+            <w:shd w:val="clear" w:color="auto" w:fill="DAE9F7" w:themeFill="text2" w:themeFillTint="1A"/>
             <w:vAlign w:val="center"/>
           </w:tcPr>
           <w:p>
@@ -563,25 +481,25 @@
               <w:rPr>
                 <w:rFonts w:ascii="Times New Roman" w:hAnsi="Times New Roman" w:cs="Times New Roman"/>
                 <w:color w:val="074F6A" w:themeColor="accent4" w:themeShade="80"/>
-                <w:sz w:val="22"/>
-                <w:szCs w:val="22"/>
+                <w:sz w:val="28"/>
+                <w:szCs w:val="28"/>
               </w:rPr>
             </w:pPr>
             <w:r>
               <w:rPr>
                 <w:rFonts w:ascii="Times New Roman" w:hAnsi="Times New Roman" w:cs="Times New Roman"/>
                 <w:color w:val="074F6A" w:themeColor="accent4" w:themeShade="80"/>
-                <w:sz w:val="22"/>
-                <w:szCs w:val="22"/>
-              </w:rPr>
-              <w:t>COMPETENCIAS /CAPACIDADES</w:t>
+                <w:sz w:val="28"/>
+                <w:szCs w:val="28"/>
+              </w:rPr>
+              <w:t>DESEMPEÑOS</w:t>
             </w:r>
           </w:p>
         </w:tc>
         <w:tc>
           <w:tcPr>
-            <w:tcW w:w="2527" w:type="dxa"/>
-            <w:shd w:val="clear" w:color="auto" w:fill="CAEDFB" w:themeFill="accent4" w:themeFillTint="33"/>
+            <w:tcW w:w="2410" w:type="dxa"/>
+            <w:shd w:val="clear" w:color="auto" w:fill="DAE9F7" w:themeFill="text2" w:themeFillTint="1A"/>
             <w:vAlign w:val="center"/>
           </w:tcPr>
           <w:p>
@@ -594,25 +512,25 @@
               <w:rPr>
                 <w:rFonts w:ascii="Times New Roman" w:hAnsi="Times New Roman" w:cs="Times New Roman"/>
                 <w:color w:val="074F6A" w:themeColor="accent4" w:themeShade="80"/>
-                <w:sz w:val="22"/>
-                <w:szCs w:val="22"/>
+                <w:sz w:val="28"/>
+                <w:szCs w:val="28"/>
               </w:rPr>
             </w:pPr>
             <w:r>
               <w:rPr>
                 <w:rFonts w:ascii="Times New Roman" w:hAnsi="Times New Roman" w:cs="Times New Roman"/>
                 <w:color w:val="074F6A" w:themeColor="accent4" w:themeShade="80"/>
-                <w:sz w:val="22"/>
-                <w:szCs w:val="22"/>
-              </w:rPr>
-              <w:t>DESEMPEÑOS</w:t>
+                <w:sz w:val="28"/>
+                <w:szCs w:val="28"/>
+              </w:rPr>
+              <w:t>CRITERIOS DE EVALUACIÓN</w:t>
             </w:r>
           </w:p>
         </w:tc>
         <w:tc>
           <w:tcPr>
-            <w:tcW w:w="2529" w:type="dxa"/>
-            <w:shd w:val="clear" w:color="auto" w:fill="CAEDFB" w:themeFill="accent4" w:themeFillTint="33"/>
+            <w:tcW w:w="2268" w:type="dxa"/>
+            <w:shd w:val="clear" w:color="auto" w:fill="DAE9F7" w:themeFill="text2" w:themeFillTint="1A"/>
             <w:vAlign w:val="center"/>
           </w:tcPr>
           <w:p>
@@ -625,25 +543,25 @@
               <w:rPr>
                 <w:rFonts w:ascii="Times New Roman" w:hAnsi="Times New Roman" w:cs="Times New Roman"/>
                 <w:color w:val="074F6A" w:themeColor="accent4" w:themeShade="80"/>
-                <w:sz w:val="22"/>
-                <w:szCs w:val="22"/>
+                <w:sz w:val="28"/>
+                <w:szCs w:val="28"/>
               </w:rPr>
             </w:pPr>
             <w:r>
               <w:rPr>
                 <w:rFonts w:ascii="Times New Roman" w:hAnsi="Times New Roman" w:cs="Times New Roman"/>
                 <w:color w:val="074F6A" w:themeColor="accent4" w:themeShade="80"/>
-                <w:sz w:val="22"/>
-                <w:szCs w:val="22"/>
-              </w:rPr>
-              <w:t>CRITERIOS DE EVALUACIÓN</w:t>
+                <w:sz w:val="28"/>
+                <w:szCs w:val="28"/>
+              </w:rPr>
+              <w:t>EVIDENCIAS</w:t>
             </w:r>
           </w:p>
         </w:tc>
         <w:tc>
           <w:tcPr>
-            <w:tcW w:w="2334" w:type="dxa"/>
-            <w:shd w:val="clear" w:color="auto" w:fill="CAEDFB" w:themeFill="accent4" w:themeFillTint="33"/>
+            <w:tcW w:w="3827" w:type="dxa"/>
+            <w:shd w:val="clear" w:color="auto" w:fill="DAE9F7" w:themeFill="text2" w:themeFillTint="1A"/>
             <w:vAlign w:val="center"/>
           </w:tcPr>
           <w:p>
@@ -656,25 +574,244 @@
               <w:rPr>
                 <w:rFonts w:ascii="Times New Roman" w:hAnsi="Times New Roman" w:cs="Times New Roman"/>
                 <w:color w:val="074F6A" w:themeColor="accent4" w:themeShade="80"/>
-                <w:sz w:val="22"/>
-                <w:szCs w:val="22"/>
+                <w:sz w:val="28"/>
+                <w:szCs w:val="28"/>
               </w:rPr>
             </w:pPr>
             <w:r>
               <w:rPr>
                 <w:rFonts w:ascii="Times New Roman" w:hAnsi="Times New Roman" w:cs="Times New Roman"/>
                 <w:color w:val="074F6A" w:themeColor="accent4" w:themeShade="80"/>
-                <w:sz w:val="22"/>
-                <w:szCs w:val="22"/>
-              </w:rPr>
-              <w:t>EVIDENCIAS</w:t>
+                <w:sz w:val="28"/>
+                <w:szCs w:val="28"/>
+              </w:rPr>
+              <w:t>INSTRUMENTO DE EVALUACIÓN</w:t>
+            </w:r>
+          </w:p>
+        </w:tc>
+      </w:tr>
+      <w:tr>
+        <w:trPr>
+          <w:cnfStyle w:val="000000100000" w:firstRow="0" w:lastRow="0" w:firstColumn="0" w:lastColumn="0" w:oddVBand="0" w:evenVBand="0" w:oddHBand="1" w:evenHBand="0" w:firstRowFirstColumn="0" w:firstRowLastColumn="0" w:lastRowFirstColumn="0" w:lastRowLastColumn="0"/>
+          <w:trHeight w:val="601"/>
+        </w:trPr>
+        <w:tc>
+          <w:tcPr>
+            <w:cnfStyle w:val="001000000000" w:firstRow="0" w:lastRow="0" w:firstColumn="1" w:lastColumn="0" w:oddVBand="0" w:evenVBand="0" w:oddHBand="0" w:evenHBand="0" w:firstRowFirstColumn="0" w:firstRowLastColumn="0" w:lastRowFirstColumn="0" w:lastRowLastColumn="0"/>
+            <w:tcW w:w="2835" w:type="dxa"/>
+            <w:shd w:val="clear" w:color="auto" w:fill="FFFFFF" w:themeFill="background1"/>
+          </w:tcPr>
+          <w:p>
+            <w:pPr>
+              <w:pStyle w:val="Prrafodelista"/>
+              <w:spacing w:line="360" w:lineRule="auto"/>
+              <w:ind w:left="0" w:right="-1"/>
+              <w:rPr>
+                <w:rFonts w:ascii="Times New Roman" w:hAnsi="Times New Roman" w:cs="Times New Roman"/>
+                <w:b w:val="0"/>
+                <w:bCs w:val="0"/>
+                <w:color w:val="000000" w:themeColor="text1"/>
+                <w:sz w:val="28"/>
+                <w:szCs w:val="28"/>
+              </w:rPr>
+            </w:pPr>
+            <w:r>
+              <w:rPr>
+                <w:rFonts w:ascii="Times New Roman" w:hAnsi="Times New Roman" w:cs="Times New Roman"/>
+                <w:color w:val="000000" w:themeColor="text1"/>
+                <w:sz w:val="28"/>
+                <w:szCs w:val="28"/>
+              </w:rPr>
+              <w:t>${COMPETENCIAS}</w:t>
+            </w:r>
+          </w:p>
+          <w:p>
+            <w:pPr>
+              <w:pStyle w:val="Prrafodelista"/>
+              <w:spacing w:line="360" w:lineRule="auto"/>
+              <w:ind w:left="0" w:right="-1"/>
+              <w:rPr>
+                <w:rFonts w:ascii="Times New Roman" w:hAnsi="Times New Roman" w:cs="Times New Roman"/>
+                <w:b w:val="0"/>
+                <w:bCs w:val="0"/>
+                <w:color w:val="0F9ED5" w:themeColor="accent4"/>
+                <w:sz w:val="28"/>
+                <w:szCs w:val="28"/>
+                <w:highlight w:val="yellow"/>
+              </w:rPr>
+            </w:pPr>
+            <w:r>
+              <w:rPr>
+                <w:rFonts w:ascii="Times New Roman" w:hAnsi="Times New Roman" w:cs="Times New Roman"/>
+                <w:b w:val="0"/>
+                <w:bCs w:val="0"/>
+                <w:color w:val="000000" w:themeColor="text1"/>
+                <w:sz w:val="28"/>
+                <w:szCs w:val="28"/>
+              </w:rPr>
+              <w:t>${CAPACIDADES}</w:t>
             </w:r>
           </w:p>
         </w:tc>
         <w:tc>
           <w:tcPr>
-            <w:tcW w:w="2724" w:type="dxa"/>
-            <w:shd w:val="clear" w:color="auto" w:fill="CAEDFB" w:themeFill="accent4" w:themeFillTint="33"/>
+            <w:tcW w:w="2977" w:type="dxa"/>
+            <w:shd w:val="clear" w:color="auto" w:fill="FFFFFF" w:themeFill="background1"/>
+          </w:tcPr>
+          <w:p>
+            <w:pPr>
+              <w:pStyle w:val="Prrafodelista"/>
+              <w:spacing w:line="360" w:lineRule="auto"/>
+              <w:ind w:left="0" w:right="-1"/>
+              <w:cnfStyle w:val="000000100000" w:firstRow="0" w:lastRow="0" w:firstColumn="0" w:lastColumn="0" w:oddVBand="0" w:evenVBand="0" w:oddHBand="1" w:evenHBand="0" w:firstRowFirstColumn="0" w:firstRowLastColumn="0" w:lastRowFirstColumn="0" w:lastRowLastColumn="0"/>
+              <w:rPr>
+                <w:rFonts w:ascii="Times New Roman" w:hAnsi="Times New Roman" w:cs="Times New Roman"/>
+                <w:color w:val="0F9ED5" w:themeColor="accent4"/>
+                <w:sz w:val="28"/>
+                <w:szCs w:val="28"/>
+                <w:highlight w:val="yellow"/>
+              </w:rPr>
+            </w:pPr>
+            <w:r>
+              <w:rPr>
+                <w:rFonts w:ascii="Times New Roman" w:hAnsi="Times New Roman" w:cs="Times New Roman"/>
+                <w:color w:val="000000" w:themeColor="text1"/>
+                <w:sz w:val="28"/>
+                <w:szCs w:val="28"/>
+              </w:rPr>
+              <w:t>${DESEMPEÑOS}</w:t>
+            </w:r>
+          </w:p>
+        </w:tc>
+        <w:tc>
+          <w:tcPr>
+            <w:tcW w:w="2410" w:type="dxa"/>
+            <w:shd w:val="clear" w:color="auto" w:fill="FFFFFF" w:themeFill="background1"/>
+          </w:tcPr>
+          <w:p>
+            <w:pPr>
+              <w:pStyle w:val="Prrafodelista"/>
+              <w:spacing w:line="360" w:lineRule="auto"/>
+              <w:ind w:left="0" w:right="-1"/>
+              <w:cnfStyle w:val="000000100000" w:firstRow="0" w:lastRow="0" w:firstColumn="0" w:lastColumn="0" w:oddVBand="0" w:evenVBand="0" w:oddHBand="1" w:evenHBand="0" w:firstRowFirstColumn="0" w:firstRowLastColumn="0" w:lastRowFirstColumn="0" w:lastRowLastColumn="0"/>
+              <w:rPr>
+                <w:rFonts w:ascii="Times New Roman" w:hAnsi="Times New Roman" w:cs="Times New Roman"/>
+                <w:color w:val="0F9ED5" w:themeColor="accent4"/>
+                <w:sz w:val="28"/>
+                <w:szCs w:val="28"/>
+                <w:highlight w:val="yellow"/>
+              </w:rPr>
+            </w:pPr>
+            <w:r>
+              <w:rPr>
+                <w:rFonts w:ascii="Times New Roman" w:hAnsi="Times New Roman" w:cs="Times New Roman"/>
+                <w:color w:val="000000" w:themeColor="text1"/>
+                <w:sz w:val="28"/>
+                <w:szCs w:val="28"/>
+              </w:rPr>
+              <w:t>${CRITERIOS}</w:t>
+            </w:r>
+          </w:p>
+        </w:tc>
+        <w:tc>
+          <w:tcPr>
+            <w:tcW w:w="2268" w:type="dxa"/>
+            <w:shd w:val="clear" w:color="auto" w:fill="FFFFFF" w:themeFill="background1"/>
+          </w:tcPr>
+          <w:p>
+            <w:pPr>
+              <w:pStyle w:val="Prrafodelista"/>
+              <w:spacing w:line="360" w:lineRule="auto"/>
+              <w:ind w:left="0" w:right="-1"/>
+              <w:cnfStyle w:val="000000100000" w:firstRow="0" w:lastRow="0" w:firstColumn="0" w:lastColumn="0" w:oddVBand="0" w:evenVBand="0" w:oddHBand="1" w:evenHBand="0" w:firstRowFirstColumn="0" w:firstRowLastColumn="0" w:lastRowFirstColumn="0" w:lastRowLastColumn="0"/>
+              <w:rPr>
+                <w:rFonts w:ascii="Times New Roman" w:hAnsi="Times New Roman" w:cs="Times New Roman"/>
+                <w:color w:val="0F9ED5" w:themeColor="accent4"/>
+                <w:sz w:val="28"/>
+                <w:szCs w:val="28"/>
+                <w:highlight w:val="yellow"/>
+              </w:rPr>
+            </w:pPr>
+            <w:r>
+              <w:rPr>
+                <w:rFonts w:ascii="Times New Roman" w:hAnsi="Times New Roman" w:cs="Times New Roman"/>
+                <w:color w:val="000000" w:themeColor="text1"/>
+                <w:sz w:val="28"/>
+                <w:szCs w:val="28"/>
+              </w:rPr>
+              <w:t>${EVIDENCIAS}</w:t>
+            </w:r>
+          </w:p>
+        </w:tc>
+        <w:tc>
+          <w:tcPr>
+            <w:tcW w:w="3827" w:type="dxa"/>
+            <w:shd w:val="clear" w:color="auto" w:fill="FFFFFF" w:themeFill="background1"/>
+          </w:tcPr>
+          <w:p>
+            <w:pPr>
+              <w:pStyle w:val="Prrafodelista"/>
+              <w:spacing w:line="360" w:lineRule="auto"/>
+              <w:ind w:left="0" w:right="-1"/>
+              <w:cnfStyle w:val="000000100000" w:firstRow="0" w:lastRow="0" w:firstColumn="0" w:lastColumn="0" w:oddVBand="0" w:evenVBand="0" w:oddHBand="1" w:evenHBand="0" w:firstRowFirstColumn="0" w:firstRowLastColumn="0" w:lastRowFirstColumn="0" w:lastRowLastColumn="0"/>
+              <w:rPr>
+                <w:rFonts w:ascii="Times New Roman" w:hAnsi="Times New Roman" w:cs="Times New Roman"/>
+                <w:color w:val="0F9ED5" w:themeColor="accent4"/>
+                <w:sz w:val="28"/>
+                <w:szCs w:val="28"/>
+                <w:highlight w:val="yellow"/>
+              </w:rPr>
+            </w:pPr>
+            <w:r>
+              <w:rPr>
+                <w:rFonts w:ascii="Times New Roman" w:hAnsi="Times New Roman" w:cs="Times New Roman"/>
+                <w:color w:val="000000" w:themeColor="text1"/>
+                <w:sz w:val="28"/>
+                <w:szCs w:val="28"/>
+              </w:rPr>
+              <w:t>${INSTRUMENTOS}</w:t>
+            </w:r>
+          </w:p>
+        </w:tc>
+      </w:tr>
+    </w:tbl>
+    <w:p>
+      <w:pPr>
+        <w:pStyle w:val="Prrafodelista"/>
+        <w:spacing w:line="360" w:lineRule="auto"/>
+        <w:ind w:left="0" w:right="-852"/>
+        <w:rPr>
+          <w:rFonts w:ascii="Times New Roman" w:hAnsi="Times New Roman" w:cs="Times New Roman"/>
+          <w:color w:val="000000" w:themeColor="text1"/>
+          <w:sz w:val="28"/>
+          <w:szCs w:val="28"/>
+        </w:rPr>
+      </w:pPr>
+    </w:p>
+    <w:tbl>
+      <w:tblPr>
+        <w:tblStyle w:val="Tablaconcuadrcula"/>
+        <w:tblW w:w="14491" w:type="dxa"/>
+        <w:tblInd w:w="-147" w:type="dxa"/>
+        <w:tblLayout w:type="fixed"/>
+        <w:tblLook w:val="04A0" w:firstRow="1" w:lastRow="0" w:firstColumn="1" w:lastColumn="0" w:noHBand="0" w:noVBand="1"/>
+      </w:tblPr>
+      <w:tblGrid>
+        <w:gridCol w:w="4166"/>
+        <w:gridCol w:w="2457"/>
+        <w:gridCol w:w="984"/>
+        <w:gridCol w:w="3581"/>
+        <w:gridCol w:w="3303"/>
+      </w:tblGrid>
+      <w:tr>
+        <w:trPr>
+          <w:trHeight w:val="416"/>
+        </w:trPr>
+        <w:tc>
+          <w:tcPr>
+            <w:tcW w:w="6623" w:type="dxa"/>
+            <w:gridSpan w:val="2"/>
+            <w:shd w:val="clear" w:color="auto" w:fill="DAE9F7" w:themeFill="text2" w:themeFillTint="1A"/>
             <w:vAlign w:val="center"/>
           </w:tcPr>
           <w:p>
@@ -683,307 +820,69 @@
               <w:spacing w:line="360" w:lineRule="auto"/>
               <w:ind w:left="0" w:right="-1"/>
               <w:jc w:val="center"/>
-              <w:cnfStyle w:val="100000000000" w:firstRow="1" w:lastRow="0" w:firstColumn="0" w:lastColumn="0" w:oddVBand="0" w:evenVBand="0" w:oddHBand="0" w:evenHBand="0" w:firstRowFirstColumn="0" w:firstRowLastColumn="0" w:lastRowFirstColumn="0" w:lastRowLastColumn="0"/>
-              <w:rPr>
-                <w:rFonts w:ascii="Times New Roman" w:hAnsi="Times New Roman" w:cs="Times New Roman"/>
-                <w:color w:val="074F6A" w:themeColor="accent4" w:themeShade="80"/>
-                <w:sz w:val="22"/>
-                <w:szCs w:val="22"/>
+              <w:rPr>
+                <w:rFonts w:ascii="Times New Roman" w:hAnsi="Times New Roman" w:cs="Times New Roman"/>
+                <w:b/>
+                <w:bCs/>
+                <w:color w:val="000000" w:themeColor="text1"/>
+                <w:sz w:val="28"/>
+                <w:szCs w:val="28"/>
               </w:rPr>
             </w:pPr>
             <w:r>
               <w:rPr>
                 <w:rFonts w:ascii="Times New Roman" w:hAnsi="Times New Roman" w:cs="Times New Roman"/>
-                <w:color w:val="074F6A" w:themeColor="accent4" w:themeShade="80"/>
-                <w:sz w:val="22"/>
-                <w:szCs w:val="22"/>
-              </w:rPr>
-              <w:t>INSTRUMENTO DE EVALUACIÓN</w:t>
+                <w:b/>
+                <w:bCs/>
+                <w:color w:val="000000" w:themeColor="text1"/>
+                <w:sz w:val="28"/>
+                <w:szCs w:val="28"/>
+              </w:rPr>
+              <w:t>ENFOQUE TRANSVERSAL</w:t>
+            </w:r>
+          </w:p>
+        </w:tc>
+        <w:tc>
+          <w:tcPr>
+            <w:tcW w:w="7868" w:type="dxa"/>
+            <w:gridSpan w:val="3"/>
+          </w:tcPr>
+          <w:p>
+            <w:pPr>
+              <w:pStyle w:val="Prrafodelista"/>
+              <w:spacing w:line="360" w:lineRule="auto"/>
+              <w:ind w:left="0" w:right="-1"/>
+              <w:rPr>
+                <w:rFonts w:ascii="Times New Roman" w:hAnsi="Times New Roman" w:cs="Times New Roman"/>
+                <w:b/>
+                <w:bCs/>
+                <w:color w:val="000000" w:themeColor="text1"/>
+                <w:sz w:val="28"/>
+                <w:szCs w:val="28"/>
+              </w:rPr>
+            </w:pPr>
+            <w:r>
+              <w:rPr>
+                <w:rFonts w:ascii="Times New Roman" w:hAnsi="Times New Roman" w:cs="Times New Roman"/>
+                <w:b/>
+                <w:bCs/>
+                <w:color w:val="000000" w:themeColor="text1"/>
+                <w:sz w:val="28"/>
+                <w:szCs w:val="28"/>
+              </w:rPr>
+              <w:t>${ENFOQUES_TRANSVERSALES}</w:t>
             </w:r>
           </w:p>
         </w:tc>
       </w:tr>
       <w:tr>
         <w:trPr>
-          <w:cnfStyle w:val="000000100000" w:firstRow="0" w:lastRow="0" w:firstColumn="0" w:lastColumn="0" w:oddVBand="0" w:evenVBand="0" w:oddHBand="1" w:evenHBand="0" w:firstRowFirstColumn="0" w:firstRowLastColumn="0" w:lastRowFirstColumn="0" w:lastRowLastColumn="0"/>
-          <w:trHeight w:val="619"/>
+          <w:trHeight w:val="560"/>
         </w:trPr>
         <w:tc>
           <w:tcPr>
-            <w:cnfStyle w:val="001000000000" w:firstRow="0" w:lastRow="0" w:firstColumn="1" w:lastColumn="0" w:oddVBand="0" w:evenVBand="0" w:oddHBand="0" w:evenHBand="0" w:firstRowFirstColumn="0" w:firstRowLastColumn="0" w:lastRowFirstColumn="0" w:lastRowLastColumn="0"/>
-            <w:tcW w:w="1167" w:type="dxa"/>
-            <w:shd w:val="clear" w:color="auto" w:fill="FFFFFF" w:themeFill="background1"/>
-          </w:tcPr>
-          <w:p>
-            <w:pPr>
-              <w:pStyle w:val="Prrafodelista"/>
-              <w:spacing w:line="360" w:lineRule="auto"/>
-              <w:ind w:left="0" w:right="-1"/>
-              <w:rPr>
-                <w:rFonts w:ascii="Times New Roman" w:hAnsi="Times New Roman" w:cs="Times New Roman"/>
-                <w:b w:val="0"/>
-                <w:bCs w:val="0"/>
-                <w:color w:val="0F9ED5" w:themeColor="accent4"/>
-                <w:sz w:val="22"/>
-                <w:szCs w:val="22"/>
-              </w:rPr>
-            </w:pPr>
-            <w:r>
-              <w:rPr>
-                <w:rFonts w:ascii="Times New Roman" w:hAnsi="Times New Roman" w:cs="Times New Roman"/>
-                <w:b w:val="0"/>
-                <w:bCs w:val="0"/>
-                <w:color w:val="000000" w:themeColor="text1"/>
-                <w:sz w:val="22"/>
-                <w:szCs w:val="22"/>
-              </w:rPr>
-              <w:t>${CURSO}</w:t>
-            </w:r>
-          </w:p>
-        </w:tc>
-        <w:tc>
-          <w:tcPr>
-            <w:tcW w:w="2918" w:type="dxa"/>
-            <w:shd w:val="clear" w:color="auto" w:fill="FFFFFF" w:themeFill="background1"/>
-          </w:tcPr>
-          <w:p>
-            <w:pPr>
-              <w:pStyle w:val="Prrafodelista"/>
-              <w:spacing w:line="360" w:lineRule="auto"/>
-              <w:ind w:left="0" w:right="-1"/>
-              <w:cnfStyle w:val="000000100000" w:firstRow="0" w:lastRow="0" w:firstColumn="0" w:lastColumn="0" w:oddVBand="0" w:evenVBand="0" w:oddHBand="1" w:evenHBand="0" w:firstRowFirstColumn="0" w:firstRowLastColumn="0" w:lastRowFirstColumn="0" w:lastRowLastColumn="0"/>
-              <w:rPr>
-                <w:rFonts w:ascii="Times New Roman" w:hAnsi="Times New Roman" w:cs="Times New Roman"/>
-                <w:b/>
-                <w:bCs/>
-                <w:color w:val="0F9ED5" w:themeColor="accent4"/>
-                <w:sz w:val="22"/>
-                <w:szCs w:val="22"/>
-                <w:highlight w:val="yellow"/>
-              </w:rPr>
-            </w:pPr>
-            <w:r>
-              <w:rPr>
-                <w:rFonts w:ascii="Times New Roman" w:hAnsi="Times New Roman" w:cs="Times New Roman"/>
-                <w:b/>
-                <w:bCs/>
-                <w:color w:val="000000" w:themeColor="text1"/>
-                <w:sz w:val="22"/>
-                <w:szCs w:val="22"/>
-              </w:rPr>
-              <w:t>${</w:t>
-            </w:r>
-            <w:r>
-              <w:rPr>
-                <w:rFonts w:ascii="Times New Roman" w:hAnsi="Times New Roman" w:cs="Times New Roman"/>
-                <w:color w:val="000000" w:themeColor="text1"/>
-                <w:sz w:val="22"/>
-                <w:szCs w:val="22"/>
-              </w:rPr>
-              <w:t>COMPETENCIA</w:t>
-            </w:r>
-            <w:r>
-              <w:rPr>
-                <w:rFonts w:ascii="Times New Roman" w:hAnsi="Times New Roman" w:cs="Times New Roman"/>
-                <w:b/>
-                <w:bCs/>
-                <w:color w:val="000000" w:themeColor="text1"/>
-                <w:sz w:val="22"/>
-                <w:szCs w:val="22"/>
-              </w:rPr>
-              <w:t>}</w:t>
-            </w:r>
-          </w:p>
-        </w:tc>
-        <w:tc>
-          <w:tcPr>
-            <w:tcW w:w="2527" w:type="dxa"/>
-            <w:shd w:val="clear" w:color="auto" w:fill="FFFFFF" w:themeFill="background1"/>
-          </w:tcPr>
-          <w:p>
-            <w:pPr>
-              <w:pStyle w:val="Prrafodelista"/>
-              <w:spacing w:line="360" w:lineRule="auto"/>
-              <w:ind w:left="0" w:right="-1"/>
-              <w:cnfStyle w:val="000000100000" w:firstRow="0" w:lastRow="0" w:firstColumn="0" w:lastColumn="0" w:oddVBand="0" w:evenVBand="0" w:oddHBand="1" w:evenHBand="0" w:firstRowFirstColumn="0" w:firstRowLastColumn="0" w:lastRowFirstColumn="0" w:lastRowLastColumn="0"/>
-              <w:rPr>
-                <w:rFonts w:ascii="Times New Roman" w:hAnsi="Times New Roman" w:cs="Times New Roman"/>
-                <w:color w:val="0F9ED5" w:themeColor="accent4"/>
-                <w:sz w:val="22"/>
-                <w:szCs w:val="22"/>
-                <w:highlight w:val="yellow"/>
-              </w:rPr>
-            </w:pPr>
-            <w:r>
-              <w:rPr>
-                <w:rFonts w:ascii="Times New Roman" w:hAnsi="Times New Roman" w:cs="Times New Roman"/>
-                <w:color w:val="000000" w:themeColor="text1"/>
-                <w:sz w:val="22"/>
-                <w:szCs w:val="22"/>
-              </w:rPr>
-              <w:t>${DESEMPEÑOS}</w:t>
-            </w:r>
-          </w:p>
-        </w:tc>
-        <w:tc>
-          <w:tcPr>
-            <w:tcW w:w="2529" w:type="dxa"/>
-            <w:shd w:val="clear" w:color="auto" w:fill="FFFFFF" w:themeFill="background1"/>
-          </w:tcPr>
-          <w:p>
-            <w:pPr>
-              <w:pStyle w:val="Prrafodelista"/>
-              <w:spacing w:line="360" w:lineRule="auto"/>
-              <w:ind w:left="0" w:right="-1"/>
-              <w:cnfStyle w:val="000000100000" w:firstRow="0" w:lastRow="0" w:firstColumn="0" w:lastColumn="0" w:oddVBand="0" w:evenVBand="0" w:oddHBand="1" w:evenHBand="0" w:firstRowFirstColumn="0" w:firstRowLastColumn="0" w:lastRowFirstColumn="0" w:lastRowLastColumn="0"/>
-              <w:rPr>
-                <w:rFonts w:ascii="Times New Roman" w:hAnsi="Times New Roman" w:cs="Times New Roman"/>
-                <w:color w:val="0F9ED5" w:themeColor="accent4"/>
-                <w:sz w:val="22"/>
-                <w:szCs w:val="22"/>
-                <w:highlight w:val="yellow"/>
-              </w:rPr>
-            </w:pPr>
-            <w:r>
-              <w:rPr>
-                <w:rFonts w:ascii="Times New Roman" w:hAnsi="Times New Roman" w:cs="Times New Roman"/>
-                <w:color w:val="000000" w:themeColor="text1"/>
-                <w:sz w:val="22"/>
-                <w:szCs w:val="22"/>
-              </w:rPr>
-              <w:t>${CRITERIOS}</w:t>
-            </w:r>
-          </w:p>
-        </w:tc>
-        <w:tc>
-          <w:tcPr>
-            <w:tcW w:w="2334" w:type="dxa"/>
-            <w:shd w:val="clear" w:color="auto" w:fill="FFFFFF" w:themeFill="background1"/>
-          </w:tcPr>
-          <w:p>
-            <w:pPr>
-              <w:pStyle w:val="Prrafodelista"/>
-              <w:spacing w:line="360" w:lineRule="auto"/>
-              <w:ind w:left="0" w:right="-1"/>
-              <w:cnfStyle w:val="000000100000" w:firstRow="0" w:lastRow="0" w:firstColumn="0" w:lastColumn="0" w:oddVBand="0" w:evenVBand="0" w:oddHBand="1" w:evenHBand="0" w:firstRowFirstColumn="0" w:firstRowLastColumn="0" w:lastRowFirstColumn="0" w:lastRowLastColumn="0"/>
-              <w:rPr>
-                <w:rFonts w:ascii="Times New Roman" w:hAnsi="Times New Roman" w:cs="Times New Roman"/>
-                <w:color w:val="0F9ED5" w:themeColor="accent4"/>
-                <w:sz w:val="22"/>
-                <w:szCs w:val="22"/>
-                <w:highlight w:val="yellow"/>
-              </w:rPr>
-            </w:pPr>
-            <w:r>
-              <w:rPr>
-                <w:rFonts w:ascii="Times New Roman" w:hAnsi="Times New Roman" w:cs="Times New Roman"/>
-                <w:color w:val="000000" w:themeColor="text1"/>
-                <w:sz w:val="22"/>
-                <w:szCs w:val="22"/>
-              </w:rPr>
-              <w:t>${EVIDENCIAS}</w:t>
-            </w:r>
-          </w:p>
-        </w:tc>
-        <w:tc>
-          <w:tcPr>
-            <w:tcW w:w="2724" w:type="dxa"/>
-            <w:shd w:val="clear" w:color="auto" w:fill="FFFFFF" w:themeFill="background1"/>
-          </w:tcPr>
-          <w:p>
-            <w:pPr>
-              <w:pStyle w:val="Prrafodelista"/>
-              <w:spacing w:line="360" w:lineRule="auto"/>
-              <w:ind w:left="0" w:right="-1"/>
-              <w:cnfStyle w:val="000000100000" w:firstRow="0" w:lastRow="0" w:firstColumn="0" w:lastColumn="0" w:oddVBand="0" w:evenVBand="0" w:oddHBand="1" w:evenHBand="0" w:firstRowFirstColumn="0" w:firstRowLastColumn="0" w:lastRowFirstColumn="0" w:lastRowLastColumn="0"/>
-              <w:rPr>
-                <w:rFonts w:ascii="Times New Roman" w:hAnsi="Times New Roman" w:cs="Times New Roman"/>
-                <w:color w:val="0F9ED5" w:themeColor="accent4"/>
-                <w:sz w:val="22"/>
-                <w:szCs w:val="22"/>
-                <w:highlight w:val="yellow"/>
-              </w:rPr>
-            </w:pPr>
-            <w:r>
-              <w:rPr>
-                <w:rFonts w:ascii="Times New Roman" w:hAnsi="Times New Roman" w:cs="Times New Roman"/>
-                <w:color w:val="000000" w:themeColor="text1"/>
-                <w:sz w:val="22"/>
-                <w:szCs w:val="22"/>
-              </w:rPr>
-              <w:t>${INSTRUMENTOS}</w:t>
-            </w:r>
-          </w:p>
-        </w:tc>
-      </w:tr>
-    </w:tbl>
-    <w:p>
-      <w:pPr>
-        <w:pStyle w:val="Prrafodelista"/>
-        <w:spacing w:line="360" w:lineRule="auto"/>
-        <w:ind w:left="0" w:right="-1"/>
-        <w:rPr>
-          <w:rFonts w:ascii="Times New Roman" w:hAnsi="Times New Roman" w:cs="Times New Roman"/>
-          <w:b/>
-          <w:bCs/>
-          <w:color w:val="0F9ED5" w:themeColor="accent4"/>
-          <w:sz w:val="22"/>
-          <w:szCs w:val="22"/>
-        </w:rPr>
-      </w:pPr>
-    </w:p>
-    <w:p>
-      <w:pPr>
-        <w:pStyle w:val="Prrafodelista"/>
-        <w:numPr>
-          <w:ilvl w:val="0"/>
-          <w:numId w:val="2"/>
-        </w:numPr>
-        <w:spacing w:line="360" w:lineRule="auto"/>
-        <w:ind w:left="0" w:right="-1" w:hanging="426"/>
-        <w:rPr>
-          <w:rFonts w:ascii="Times New Roman" w:hAnsi="Times New Roman" w:cs="Times New Roman"/>
-          <w:b/>
-          <w:bCs/>
-          <w:color w:val="0F9ED5" w:themeColor="accent4"/>
-          <w:sz w:val="22"/>
-          <w:szCs w:val="22"/>
-        </w:rPr>
-      </w:pPr>
-      <w:r>
-        <w:rPr>
-          <w:rFonts w:ascii="Times New Roman" w:hAnsi="Times New Roman" w:cs="Times New Roman"/>
-          <w:b/>
-          <w:bCs/>
-          <w:color w:val="0F9ED5" w:themeColor="accent4"/>
-          <w:sz w:val="22"/>
-          <w:szCs w:val="22"/>
-        </w:rPr>
-        <w:t>ENFOQUES: VALORES Y ACTITUDES</w:t>
-      </w:r>
-    </w:p>
-    <w:tbl>
-      <w:tblPr>
-        <w:tblStyle w:val="Tablaconcuadrcula6concolores-nfasis4"/>
-        <w:tblW w:w="14240" w:type="dxa"/>
-        <w:tblInd w:w="-5" w:type="dxa"/>
-        <w:tblLayout w:type="fixed"/>
-        <w:tblLook w:val="04A0" w:firstRow="1" w:lastRow="0" w:firstColumn="1" w:lastColumn="0" w:noHBand="0" w:noVBand="1"/>
-      </w:tblPr>
-      <w:tblGrid>
-        <w:gridCol w:w="3866"/>
-        <w:gridCol w:w="4272"/>
-        <w:gridCol w:w="6102"/>
-      </w:tblGrid>
-      <w:tr>
-        <w:trPr>
-          <w:cnfStyle w:val="100000000000" w:firstRow="1" w:lastRow="0" w:firstColumn="0" w:lastColumn="0" w:oddVBand="0" w:evenVBand="0" w:oddHBand="0" w:evenHBand="0" w:firstRowFirstColumn="0" w:firstRowLastColumn="0" w:lastRowFirstColumn="0" w:lastRowLastColumn="0"/>
-          <w:trHeight w:val="811"/>
-        </w:trPr>
-        <w:tc>
-          <w:tcPr>
-            <w:cnfStyle w:val="001000000000" w:firstRow="0" w:lastRow="0" w:firstColumn="1" w:lastColumn="0" w:oddVBand="0" w:evenVBand="0" w:oddHBand="0" w:evenHBand="0" w:firstRowFirstColumn="0" w:firstRowLastColumn="0" w:lastRowFirstColumn="0" w:lastRowLastColumn="0"/>
-            <w:tcW w:w="3866" w:type="dxa"/>
+            <w:tcW w:w="4166" w:type="dxa"/>
+            <w:shd w:val="clear" w:color="auto" w:fill="DAE9F7" w:themeFill="text2" w:themeFillTint="1A"/>
             <w:vAlign w:val="center"/>
           </w:tcPr>
           <w:p>
@@ -994,25 +893,32 @@
               <w:jc w:val="center"/>
               <w:rPr>
                 <w:rFonts w:ascii="Times New Roman" w:hAnsi="Times New Roman" w:cs="Times New Roman"/>
+                <w:b/>
+                <w:bCs/>
                 <w:color w:val="000000" w:themeColor="text1"/>
-                <w:sz w:val="22"/>
-                <w:szCs w:val="22"/>
+                <w:sz w:val="28"/>
+                <w:szCs w:val="28"/>
               </w:rPr>
             </w:pPr>
             <w:r>
               <w:rPr>
                 <w:rFonts w:ascii="Times New Roman" w:hAnsi="Times New Roman" w:cs="Times New Roman"/>
+                <w:b/>
+                <w:bCs/>
                 <w:color w:val="000000" w:themeColor="text1"/>
-                <w:sz w:val="22"/>
-                <w:szCs w:val="22"/>
-              </w:rPr>
-              <w:t>ENFOQUES TRANSVERSALES</w:t>
+                <w:sz w:val="28"/>
+                <w:szCs w:val="28"/>
+              </w:rPr>
+              <w:lastRenderedPageBreak/>
+              <w:t>COMPETENCIA Y CAPACIDADES</w:t>
             </w:r>
           </w:p>
         </w:tc>
         <w:tc>
           <w:tcPr>
-            <w:tcW w:w="4272" w:type="dxa"/>
+            <w:tcW w:w="3441" w:type="dxa"/>
+            <w:gridSpan w:val="2"/>
+            <w:shd w:val="clear" w:color="auto" w:fill="DAE9F7" w:themeFill="text2" w:themeFillTint="1A"/>
             <w:vAlign w:val="center"/>
           </w:tcPr>
           <w:p>
@@ -1021,28 +927,32 @@
               <w:spacing w:line="360" w:lineRule="auto"/>
               <w:ind w:left="0" w:right="-1"/>
               <w:jc w:val="center"/>
-              <w:cnfStyle w:val="100000000000" w:firstRow="1" w:lastRow="0" w:firstColumn="0" w:lastColumn="0" w:oddVBand="0" w:evenVBand="0" w:oddHBand="0" w:evenHBand="0" w:firstRowFirstColumn="0" w:firstRowLastColumn="0" w:lastRowFirstColumn="0" w:lastRowLastColumn="0"/>
-              <w:rPr>
-                <w:rFonts w:ascii="Times New Roman" w:hAnsi="Times New Roman" w:cs="Times New Roman"/>
+              <w:rPr>
+                <w:rFonts w:ascii="Times New Roman" w:hAnsi="Times New Roman" w:cs="Times New Roman"/>
+                <w:b/>
+                <w:bCs/>
                 <w:color w:val="000000" w:themeColor="text1"/>
-                <w:sz w:val="22"/>
-                <w:szCs w:val="22"/>
+                <w:sz w:val="28"/>
+                <w:szCs w:val="28"/>
               </w:rPr>
             </w:pPr>
             <w:r>
               <w:rPr>
                 <w:rFonts w:ascii="Times New Roman" w:hAnsi="Times New Roman" w:cs="Times New Roman"/>
+                <w:b/>
+                <w:bCs/>
                 <w:color w:val="000000" w:themeColor="text1"/>
-                <w:sz w:val="22"/>
-                <w:szCs w:val="22"/>
-              </w:rPr>
-              <w:t>VALORES</w:t>
+                <w:sz w:val="28"/>
+                <w:szCs w:val="28"/>
+              </w:rPr>
+              <w:t>DESEMPEÑO</w:t>
             </w:r>
           </w:p>
         </w:tc>
         <w:tc>
           <w:tcPr>
-            <w:tcW w:w="6102" w:type="dxa"/>
+            <w:tcW w:w="3581" w:type="dxa"/>
+            <w:shd w:val="clear" w:color="auto" w:fill="DAE9F7" w:themeFill="text2" w:themeFillTint="1A"/>
             <w:vAlign w:val="center"/>
           </w:tcPr>
           <w:p>
@@ -1051,185 +961,32 @@
               <w:spacing w:line="360" w:lineRule="auto"/>
               <w:ind w:left="0" w:right="-1"/>
               <w:jc w:val="center"/>
-              <w:cnfStyle w:val="100000000000" w:firstRow="1" w:lastRow="0" w:firstColumn="0" w:lastColumn="0" w:oddVBand="0" w:evenVBand="0" w:oddHBand="0" w:evenHBand="0" w:firstRowFirstColumn="0" w:firstRowLastColumn="0" w:lastRowFirstColumn="0" w:lastRowLastColumn="0"/>
-              <w:rPr>
-                <w:rFonts w:ascii="Times New Roman" w:hAnsi="Times New Roman" w:cs="Times New Roman"/>
+              <w:rPr>
+                <w:rFonts w:ascii="Times New Roman" w:hAnsi="Times New Roman" w:cs="Times New Roman"/>
+                <w:b/>
+                <w:bCs/>
                 <w:color w:val="000000" w:themeColor="text1"/>
-                <w:sz w:val="22"/>
-                <w:szCs w:val="22"/>
+                <w:sz w:val="28"/>
+                <w:szCs w:val="28"/>
               </w:rPr>
             </w:pPr>
             <w:r>
               <w:rPr>
                 <w:rFonts w:ascii="Times New Roman" w:hAnsi="Times New Roman" w:cs="Times New Roman"/>
+                <w:b/>
+                <w:bCs/>
                 <w:color w:val="000000" w:themeColor="text1"/>
-                <w:sz w:val="22"/>
-                <w:szCs w:val="22"/>
-              </w:rPr>
-              <w:t>ACTITUDES</w:t>
-            </w:r>
-          </w:p>
-        </w:tc>
-      </w:tr>
-      <w:tr>
-        <w:trPr>
-          <w:cnfStyle w:val="000000100000" w:firstRow="0" w:lastRow="0" w:firstColumn="0" w:lastColumn="0" w:oddVBand="0" w:evenVBand="0" w:oddHBand="1" w:evenHBand="0" w:firstRowFirstColumn="0" w:firstRowLastColumn="0" w:lastRowFirstColumn="0" w:lastRowLastColumn="0"/>
-          <w:trHeight w:val="811"/>
-        </w:trPr>
-        <w:tc>
-          <w:tcPr>
-            <w:cnfStyle w:val="001000000000" w:firstRow="0" w:lastRow="0" w:firstColumn="1" w:lastColumn="0" w:oddVBand="0" w:evenVBand="0" w:oddHBand="0" w:evenHBand="0" w:firstRowFirstColumn="0" w:firstRowLastColumn="0" w:lastRowFirstColumn="0" w:lastRowLastColumn="0"/>
-            <w:tcW w:w="3866" w:type="dxa"/>
-          </w:tcPr>
-          <w:p>
-            <w:pPr>
-              <w:pStyle w:val="Prrafodelista"/>
-              <w:spacing w:line="360" w:lineRule="auto"/>
-              <w:ind w:left="0" w:right="-1"/>
-              <w:rPr>
-                <w:rFonts w:ascii="Times New Roman" w:hAnsi="Times New Roman" w:cs="Times New Roman"/>
-                <w:b w:val="0"/>
-                <w:bCs w:val="0"/>
-                <w:color w:val="000000" w:themeColor="text1"/>
-                <w:sz w:val="22"/>
-                <w:szCs w:val="22"/>
-              </w:rPr>
-            </w:pPr>
-            <w:r>
-              <w:rPr>
-                <w:rFonts w:ascii="Times New Roman" w:hAnsi="Times New Roman" w:cs="Times New Roman"/>
-                <w:b w:val="0"/>
-                <w:bCs w:val="0"/>
-                <w:color w:val="000000" w:themeColor="text1"/>
-                <w:sz w:val="22"/>
-                <w:szCs w:val="22"/>
-              </w:rPr>
-              <w:t xml:space="preserve">${ENFOQUES_TRANSVERSALES}  </w:t>
+                <w:sz w:val="28"/>
+                <w:szCs w:val="28"/>
+              </w:rPr>
+              <w:t>CRITERIOS</w:t>
             </w:r>
           </w:p>
         </w:tc>
         <w:tc>
           <w:tcPr>
-            <w:tcW w:w="4272" w:type="dxa"/>
-          </w:tcPr>
-          <w:p>
-            <w:pPr>
-              <w:pStyle w:val="Prrafodelista"/>
-              <w:spacing w:line="360" w:lineRule="auto"/>
-              <w:ind w:left="0" w:right="-1"/>
-              <w:cnfStyle w:val="000000100000" w:firstRow="0" w:lastRow="0" w:firstColumn="0" w:lastColumn="0" w:oddVBand="0" w:evenVBand="0" w:oddHBand="1" w:evenHBand="0" w:firstRowFirstColumn="0" w:firstRowLastColumn="0" w:lastRowFirstColumn="0" w:lastRowLastColumn="0"/>
-              <w:rPr>
-                <w:rFonts w:ascii="Times New Roman" w:hAnsi="Times New Roman" w:cs="Times New Roman"/>
-                <w:color w:val="000000" w:themeColor="text1"/>
-                <w:sz w:val="22"/>
-                <w:szCs w:val="22"/>
-              </w:rPr>
-            </w:pPr>
-            <w:r>
-              <w:rPr>
-                <w:rFonts w:ascii="Times New Roman" w:hAnsi="Times New Roman" w:cs="Times New Roman"/>
-                <w:color w:val="000000" w:themeColor="text1"/>
-                <w:sz w:val="22"/>
-                <w:szCs w:val="22"/>
-              </w:rPr>
-              <w:t>${VALORES_ENFOQUES}</w:t>
-            </w:r>
-          </w:p>
-        </w:tc>
-        <w:tc>
-          <w:tcPr>
-            <w:tcW w:w="6102" w:type="dxa"/>
-          </w:tcPr>
-          <w:p>
-            <w:pPr>
-              <w:pStyle w:val="Prrafodelista"/>
-              <w:spacing w:line="360" w:lineRule="auto"/>
-              <w:ind w:left="0" w:right="-1"/>
-              <w:cnfStyle w:val="000000100000" w:firstRow="0" w:lastRow="0" w:firstColumn="0" w:lastColumn="0" w:oddVBand="0" w:evenVBand="0" w:oddHBand="1" w:evenHBand="0" w:firstRowFirstColumn="0" w:firstRowLastColumn="0" w:lastRowFirstColumn="0" w:lastRowLastColumn="0"/>
-              <w:rPr>
-                <w:rFonts w:ascii="Times New Roman" w:hAnsi="Times New Roman" w:cs="Times New Roman"/>
-                <w:color w:val="000000" w:themeColor="text1"/>
-                <w:sz w:val="22"/>
-                <w:szCs w:val="22"/>
-              </w:rPr>
-            </w:pPr>
-            <w:r>
-              <w:rPr>
-                <w:rFonts w:ascii="Times New Roman" w:hAnsi="Times New Roman" w:cs="Times New Roman"/>
-                <w:color w:val="000000" w:themeColor="text1"/>
-                <w:sz w:val="22"/>
-                <w:szCs w:val="22"/>
-              </w:rPr>
-              <w:t>${ACTITUDES_ENFOQUES}</w:t>
-            </w:r>
-          </w:p>
-        </w:tc>
-      </w:tr>
-    </w:tbl>
-    <w:p>
-      <w:pPr>
-        <w:pStyle w:val="Prrafodelista"/>
-        <w:spacing w:line="360" w:lineRule="auto"/>
-        <w:ind w:left="0" w:right="-1"/>
-        <w:rPr>
-          <w:rFonts w:ascii="Times New Roman" w:hAnsi="Times New Roman" w:cs="Times New Roman"/>
-          <w:b/>
-          <w:bCs/>
-          <w:color w:val="FF0000"/>
-          <w:sz w:val="22"/>
-          <w:szCs w:val="22"/>
-        </w:rPr>
-      </w:pPr>
-    </w:p>
-    <w:p>
-      <w:pPr>
-        <w:pStyle w:val="Prrafodelista"/>
-        <w:numPr>
-          <w:ilvl w:val="0"/>
-          <w:numId w:val="2"/>
-        </w:numPr>
-        <w:spacing w:line="360" w:lineRule="auto"/>
-        <w:ind w:left="0" w:right="-1" w:hanging="426"/>
-        <w:rPr>
-          <w:rFonts w:ascii="Times New Roman" w:hAnsi="Times New Roman" w:cs="Times New Roman"/>
-          <w:b/>
-          <w:bCs/>
-          <w:color w:val="0F9ED5" w:themeColor="accent4"/>
-          <w:sz w:val="22"/>
-          <w:szCs w:val="22"/>
-        </w:rPr>
-      </w:pPr>
-      <w:r>
-        <w:rPr>
-          <w:rFonts w:ascii="Times New Roman" w:hAnsi="Times New Roman" w:cs="Times New Roman"/>
-          <w:b/>
-          <w:bCs/>
-          <w:color w:val="0F9ED5" w:themeColor="accent4"/>
-          <w:sz w:val="22"/>
-          <w:szCs w:val="22"/>
-        </w:rPr>
-        <w:t>SECUENCIAS DE SESIONES</w:t>
-      </w:r>
-    </w:p>
-    <w:tbl>
-      <w:tblPr>
-        <w:tblStyle w:val="Tablaconcuadrcula6concolores-nfasis4"/>
-        <w:tblW w:w="0" w:type="auto"/>
-        <w:tblLook w:val="04A0" w:firstRow="1" w:lastRow="0" w:firstColumn="1" w:lastColumn="0" w:noHBand="0" w:noVBand="1"/>
-      </w:tblPr>
-      <w:tblGrid>
-        <w:gridCol w:w="7118"/>
-        <w:gridCol w:w="7118"/>
-      </w:tblGrid>
-      <w:tr>
-        <w:trPr>
-          <w:cnfStyle w:val="100000000000" w:firstRow="1" w:lastRow="0" w:firstColumn="0" w:lastColumn="0" w:oddVBand="0" w:evenVBand="0" w:oddHBand="0" w:evenHBand="0" w:firstRowFirstColumn="0" w:firstRowLastColumn="0" w:lastRowFirstColumn="0" w:lastRowLastColumn="0"/>
-          <w:trHeight w:val="557"/>
-        </w:trPr>
-        <w:tc>
-          <w:tcPr>
-            <w:cnfStyle w:val="001000000000" w:firstRow="0" w:lastRow="0" w:firstColumn="1" w:lastColumn="0" w:oddVBand="0" w:evenVBand="0" w:oddHBand="0" w:evenHBand="0" w:firstRowFirstColumn="0" w:firstRowLastColumn="0" w:lastRowFirstColumn="0" w:lastRowLastColumn="0"/>
-            <w:tcW w:w="7118" w:type="dxa"/>
+            <w:tcW w:w="3303" w:type="dxa"/>
+            <w:shd w:val="clear" w:color="auto" w:fill="DAE9F7" w:themeFill="text2" w:themeFillTint="1A"/>
             <w:vAlign w:val="center"/>
           </w:tcPr>
           <w:p>
@@ -1240,25 +997,225 @@
               <w:jc w:val="center"/>
               <w:rPr>
                 <w:rFonts w:ascii="Times New Roman" w:hAnsi="Times New Roman" w:cs="Times New Roman"/>
-                <w:color w:val="0F9ED5" w:themeColor="accent4"/>
-                <w:sz w:val="22"/>
-                <w:szCs w:val="22"/>
+                <w:b/>
+                <w:bCs/>
+                <w:color w:val="000000" w:themeColor="text1"/>
+                <w:sz w:val="28"/>
+                <w:szCs w:val="28"/>
               </w:rPr>
             </w:pPr>
             <w:r>
               <w:rPr>
                 <w:rFonts w:ascii="Times New Roman" w:hAnsi="Times New Roman" w:cs="Times New Roman"/>
-                <w:color w:val="auto"/>
-                <w:sz w:val="22"/>
-                <w:szCs w:val="22"/>
-              </w:rPr>
-              <w:t>FECHA</w:t>
+                <w:b/>
+                <w:bCs/>
+                <w:color w:val="000000" w:themeColor="text1"/>
+                <w:sz w:val="28"/>
+                <w:szCs w:val="28"/>
+              </w:rPr>
+              <w:t>INSTRUMENTO DE EVALUACIÓN</w:t>
+            </w:r>
+          </w:p>
+        </w:tc>
+      </w:tr>
+      <w:tr>
+        <w:trPr>
+          <w:trHeight w:val="1350"/>
+        </w:trPr>
+        <w:tc>
+          <w:tcPr>
+            <w:tcW w:w="4166" w:type="dxa"/>
+          </w:tcPr>
+          <w:p>
+            <w:pPr>
+              <w:pStyle w:val="Prrafodelista"/>
+              <w:spacing w:line="360" w:lineRule="auto"/>
+              <w:ind w:left="0" w:right="-1"/>
+              <w:rPr>
+                <w:rFonts w:ascii="Times New Roman" w:hAnsi="Times New Roman" w:cs="Times New Roman"/>
+                <w:b/>
+                <w:bCs/>
+                <w:sz w:val="28"/>
+                <w:szCs w:val="28"/>
+              </w:rPr>
+            </w:pPr>
+            <w:r>
+              <w:rPr>
+                <w:rFonts w:ascii="Times New Roman" w:hAnsi="Times New Roman" w:cs="Times New Roman"/>
+                <w:b/>
+                <w:bCs/>
+                <w:sz w:val="28"/>
+                <w:szCs w:val="28"/>
+              </w:rPr>
+              <w:t>${COMPETENCIAS_TRANSVERSALES}</w:t>
+            </w:r>
+          </w:p>
+          <w:p>
+            <w:pPr>
+              <w:pStyle w:val="Prrafodelista"/>
+              <w:spacing w:line="360" w:lineRule="auto"/>
+              <w:ind w:left="0" w:right="-1"/>
+              <w:rPr>
+                <w:rFonts w:ascii="Times New Roman" w:hAnsi="Times New Roman" w:cs="Times New Roman"/>
+                <w:b/>
+                <w:bCs/>
+                <w:color w:val="0F9ED5" w:themeColor="accent4"/>
+                <w:sz w:val="28"/>
+                <w:szCs w:val="28"/>
+              </w:rPr>
+            </w:pPr>
+            <w:r>
+              <w:rPr>
+                <w:rFonts w:ascii="Times New Roman" w:hAnsi="Times New Roman" w:cs="Times New Roman"/>
+                <w:sz w:val="28"/>
+                <w:szCs w:val="28"/>
+              </w:rPr>
+              <w:t>${CAPACIDADES_TRANSVERSALES}</w:t>
             </w:r>
           </w:p>
         </w:tc>
         <w:tc>
           <w:tcPr>
-            <w:tcW w:w="7118" w:type="dxa"/>
+            <w:tcW w:w="3441" w:type="dxa"/>
+            <w:gridSpan w:val="2"/>
+          </w:tcPr>
+          <w:p>
+            <w:pPr>
+              <w:pStyle w:val="Prrafodelista"/>
+              <w:spacing w:line="360" w:lineRule="auto"/>
+              <w:ind w:left="0" w:right="-1"/>
+              <w:rPr>
+                <w:rFonts w:ascii="Times New Roman" w:hAnsi="Times New Roman" w:cs="Times New Roman"/>
+                <w:sz w:val="28"/>
+                <w:szCs w:val="28"/>
+              </w:rPr>
+            </w:pPr>
+            <w:r>
+              <w:rPr>
+                <w:rFonts w:ascii="Times New Roman" w:hAnsi="Times New Roman" w:cs="Times New Roman"/>
+                <w:sz w:val="28"/>
+                <w:szCs w:val="28"/>
+              </w:rPr>
+              <w:t>${DESEMPENOS_TRANSVERSALES}</w:t>
+            </w:r>
+          </w:p>
+        </w:tc>
+        <w:tc>
+          <w:tcPr>
+            <w:tcW w:w="3581" w:type="dxa"/>
+          </w:tcPr>
+          <w:p>
+            <w:pPr>
+              <w:pStyle w:val="Prrafodelista"/>
+              <w:spacing w:line="360" w:lineRule="auto"/>
+              <w:ind w:left="0" w:right="-1"/>
+              <w:rPr>
+                <w:rFonts w:ascii="Times New Roman" w:hAnsi="Times New Roman" w:cs="Times New Roman"/>
+                <w:sz w:val="28"/>
+                <w:szCs w:val="28"/>
+              </w:rPr>
+            </w:pPr>
+            <w:r>
+              <w:rPr>
+                <w:rFonts w:ascii="Times New Roman" w:hAnsi="Times New Roman" w:cs="Times New Roman"/>
+                <w:sz w:val="28"/>
+                <w:szCs w:val="28"/>
+              </w:rPr>
+              <w:t>${CRITERIOS_TRANSVERSALES}</w:t>
+            </w:r>
+          </w:p>
+        </w:tc>
+        <w:tc>
+          <w:tcPr>
+            <w:tcW w:w="3303" w:type="dxa"/>
+          </w:tcPr>
+          <w:p>
+            <w:pPr>
+              <w:pStyle w:val="Prrafodelista"/>
+              <w:spacing w:line="360" w:lineRule="auto"/>
+              <w:ind w:left="0" w:right="-1"/>
+              <w:rPr>
+                <w:rFonts w:ascii="Times New Roman" w:hAnsi="Times New Roman" w:cs="Times New Roman"/>
+                <w:sz w:val="28"/>
+                <w:szCs w:val="28"/>
+              </w:rPr>
+            </w:pPr>
+            <w:r>
+              <w:rPr>
+                <w:rFonts w:ascii="Times New Roman" w:hAnsi="Times New Roman" w:cs="Times New Roman"/>
+                <w:sz w:val="28"/>
+                <w:szCs w:val="28"/>
+              </w:rPr>
+              <w:t>${INSTRUMENTOS_TRANSVERSALES}</w:t>
+            </w:r>
+          </w:p>
+        </w:tc>
+      </w:tr>
+    </w:tbl>
+    <w:p>
+      <w:pPr>
+        <w:pStyle w:val="Prrafodelista"/>
+        <w:spacing w:line="360" w:lineRule="auto"/>
+        <w:ind w:left="0" w:right="-1"/>
+        <w:rPr>
+          <w:rFonts w:ascii="Times New Roman" w:hAnsi="Times New Roman" w:cs="Times New Roman"/>
+          <w:b/>
+          <w:bCs/>
+          <w:color w:val="0F9ED5" w:themeColor="accent4"/>
+          <w:sz w:val="28"/>
+          <w:szCs w:val="28"/>
+        </w:rPr>
+      </w:pPr>
+    </w:p>
+    <w:p>
+      <w:pPr>
+        <w:pStyle w:val="Prrafodelista"/>
+        <w:numPr>
+          <w:ilvl w:val="0"/>
+          <w:numId w:val="2"/>
+        </w:numPr>
+        <w:spacing w:line="360" w:lineRule="auto"/>
+        <w:ind w:left="0" w:right="-1" w:hanging="426"/>
+        <w:rPr>
+          <w:rFonts w:ascii="Times New Roman" w:hAnsi="Times New Roman" w:cs="Times New Roman"/>
+          <w:b/>
+          <w:bCs/>
+          <w:color w:val="0F9ED5" w:themeColor="accent4"/>
+          <w:sz w:val="28"/>
+          <w:szCs w:val="28"/>
+        </w:rPr>
+      </w:pPr>
+      <w:r>
+        <w:rPr>
+          <w:rFonts w:ascii="Times New Roman" w:hAnsi="Times New Roman" w:cs="Times New Roman"/>
+          <w:b/>
+          <w:bCs/>
+          <w:color w:val="0F9ED5" w:themeColor="accent4"/>
+          <w:sz w:val="28"/>
+          <w:szCs w:val="28"/>
+        </w:rPr>
+        <w:t>PREPARACIÓN DE LA SESIÓN DE APRENDIZAJE</w:t>
+      </w:r>
+    </w:p>
+    <w:tbl>
+      <w:tblPr>
+        <w:tblStyle w:val="Tablaconcuadrcula"/>
+        <w:tblW w:w="14459" w:type="dxa"/>
+        <w:tblInd w:w="-147" w:type="dxa"/>
+        <w:tblLook w:val="04A0" w:firstRow="1" w:lastRow="0" w:firstColumn="1" w:lastColumn="0" w:noHBand="0" w:noVBand="1"/>
+      </w:tblPr>
+      <w:tblGrid>
+        <w:gridCol w:w="1907"/>
+        <w:gridCol w:w="12552"/>
+      </w:tblGrid>
+      <w:tr>
+        <w:trPr>
+          <w:trHeight w:val="494"/>
+        </w:trPr>
+        <w:tc>
+          <w:tcPr>
+            <w:tcW w:w="1833" w:type="dxa"/>
+            <w:shd w:val="clear" w:color="auto" w:fill="DAE9F7" w:themeFill="text2" w:themeFillTint="1A"/>
             <w:vAlign w:val="center"/>
           </w:tcPr>
           <w:p>
@@ -1267,189 +1224,32 @@
               <w:spacing w:line="360" w:lineRule="auto"/>
               <w:ind w:left="0" w:right="-1"/>
               <w:jc w:val="center"/>
-              <w:cnfStyle w:val="100000000000" w:firstRow="1" w:lastRow="0" w:firstColumn="0" w:lastColumn="0" w:oddVBand="0" w:evenVBand="0" w:oddHBand="0" w:evenHBand="0" w:firstRowFirstColumn="0" w:firstRowLastColumn="0" w:lastRowFirstColumn="0" w:lastRowLastColumn="0"/>
-              <w:rPr>
-                <w:rFonts w:ascii="Times New Roman" w:hAnsi="Times New Roman" w:cs="Times New Roman"/>
-                <w:color w:val="auto"/>
-                <w:sz w:val="22"/>
-                <w:szCs w:val="22"/>
+              <w:rPr>
+                <w:rFonts w:ascii="Times New Roman" w:hAnsi="Times New Roman" w:cs="Times New Roman"/>
+                <w:b/>
+                <w:bCs/>
+                <w:color w:val="000000" w:themeColor="text1"/>
+                <w:sz w:val="28"/>
+                <w:szCs w:val="28"/>
               </w:rPr>
             </w:pPr>
             <w:r>
               <w:rPr>
                 <w:rFonts w:ascii="Times New Roman" w:hAnsi="Times New Roman" w:cs="Times New Roman"/>
-                <w:color w:val="auto"/>
-                <w:sz w:val="22"/>
-                <w:szCs w:val="22"/>
-              </w:rPr>
-              <w:t>$</w:t>
+                <w:b/>
+                <w:bCs/>
+                <w:color w:val="000000" w:themeColor="text1"/>
+                <w:sz w:val="28"/>
+                <w:szCs w:val="28"/>
+              </w:rPr>
+              <w:t>MOMENTOS</w:t>
             </w:r>
-            <w:r>
-              <w:rPr>
-                <w:rFonts w:ascii="Times New Roman" w:hAnsi="Times New Roman" w:cs="Times New Roman"/>
-                <w:color w:val="auto"/>
-                <w:sz w:val="22"/>
-                <w:szCs w:val="22"/>
-              </w:rPr>
-              <w:t>{</w:t>
-            </w:r>
-            <w:r>
-              <w:rPr>
-                <w:rFonts w:ascii="Times New Roman" w:hAnsi="Times New Roman" w:cs="Times New Roman"/>
-                <w:color w:val="auto"/>
-                <w:sz w:val="22"/>
-                <w:szCs w:val="22"/>
-              </w:rPr>
-              <w:t>SESION</w:t>
-            </w:r>
-            <w:r>
-              <w:rPr>
-                <w:rFonts w:ascii="Times New Roman" w:hAnsi="Times New Roman" w:cs="Times New Roman"/>
-                <w:color w:val="auto"/>
-                <w:sz w:val="22"/>
-                <w:szCs w:val="22"/>
-              </w:rPr>
-              <w:t>}</w:t>
-            </w:r>
-          </w:p>
-        </w:tc>
-      </w:tr>
-      <w:tr>
-        <w:trPr>
-          <w:cnfStyle w:val="000000100000" w:firstRow="0" w:lastRow="0" w:firstColumn="0" w:lastColumn="0" w:oddVBand="0" w:evenVBand="0" w:oddHBand="1" w:evenHBand="0" w:firstRowFirstColumn="0" w:firstRowLastColumn="0" w:lastRowFirstColumn="0" w:lastRowLastColumn="0"/>
-          <w:trHeight w:val="557"/>
-        </w:trPr>
-        <w:tc>
-          <w:tcPr>
-            <w:cnfStyle w:val="001000000000" w:firstRow="0" w:lastRow="0" w:firstColumn="1" w:lastColumn="0" w:oddVBand="0" w:evenVBand="0" w:oddHBand="0" w:evenHBand="0" w:firstRowFirstColumn="0" w:firstRowLastColumn="0" w:lastRowFirstColumn="0" w:lastRowLastColumn="0"/>
-            <w:tcW w:w="7118" w:type="dxa"/>
-          </w:tcPr>
-          <w:p>
-            <w:pPr>
-              <w:pStyle w:val="Prrafodelista"/>
-              <w:spacing w:line="360" w:lineRule="auto"/>
-              <w:ind w:left="0" w:right="-1"/>
-              <w:rPr>
-                <w:rFonts w:ascii="Times New Roman" w:hAnsi="Times New Roman" w:cs="Times New Roman"/>
-                <w:b w:val="0"/>
-                <w:bCs w:val="0"/>
-                <w:color w:val="0F9ED5" w:themeColor="accent4"/>
-                <w:sz w:val="22"/>
-                <w:szCs w:val="22"/>
-              </w:rPr>
-            </w:pPr>
           </w:p>
         </w:tc>
         <w:tc>
           <w:tcPr>
-            <w:tcW w:w="7118" w:type="dxa"/>
-          </w:tcPr>
-          <w:p>
-            <w:pPr>
-              <w:pStyle w:val="Prrafodelista"/>
-              <w:spacing w:line="360" w:lineRule="auto"/>
-              <w:ind w:left="0" w:right="-1"/>
-              <w:cnfStyle w:val="000000100000" w:firstRow="0" w:lastRow="0" w:firstColumn="0" w:lastColumn="0" w:oddVBand="0" w:evenVBand="0" w:oddHBand="1" w:evenHBand="0" w:firstRowFirstColumn="0" w:firstRowLastColumn="0" w:lastRowFirstColumn="0" w:lastRowLastColumn="0"/>
-              <w:rPr>
-                <w:rFonts w:ascii="Times New Roman" w:hAnsi="Times New Roman" w:cs="Times New Roman"/>
-                <w:b/>
-                <w:bCs/>
-                <w:color w:val="0F9ED5" w:themeColor="accent4"/>
-                <w:sz w:val="22"/>
-                <w:szCs w:val="22"/>
-              </w:rPr>
-            </w:pPr>
-          </w:p>
-        </w:tc>
-      </w:tr>
-    </w:tbl>
-    <w:p>
-      <w:pPr>
-        <w:pStyle w:val="Prrafodelista"/>
-        <w:spacing w:line="360" w:lineRule="auto"/>
-        <w:ind w:left="0" w:right="-1"/>
-        <w:rPr>
-          <w:rFonts w:ascii="Times New Roman" w:hAnsi="Times New Roman" w:cs="Times New Roman"/>
-          <w:b/>
-          <w:bCs/>
-          <w:color w:val="0F9ED5" w:themeColor="accent4"/>
-          <w:sz w:val="22"/>
-          <w:szCs w:val="22"/>
-        </w:rPr>
-      </w:pPr>
-    </w:p>
-    <w:p>
-      <w:pPr>
-        <w:pStyle w:val="Prrafodelista"/>
-        <w:numPr>
-          <w:ilvl w:val="0"/>
-          <w:numId w:val="2"/>
-        </w:numPr>
-        <w:spacing w:line="360" w:lineRule="auto"/>
-        <w:ind w:left="0" w:right="-1" w:hanging="426"/>
-        <w:rPr>
-          <w:rFonts w:ascii="Times New Roman" w:hAnsi="Times New Roman" w:cs="Times New Roman"/>
-          <w:b/>
-          <w:bCs/>
-          <w:color w:val="0F9ED5" w:themeColor="accent4"/>
-          <w:sz w:val="22"/>
-          <w:szCs w:val="22"/>
-        </w:rPr>
-      </w:pPr>
-      <w:r>
-        <w:rPr>
-          <w:rFonts w:ascii="Times New Roman" w:hAnsi="Times New Roman" w:cs="Times New Roman"/>
-          <w:b/>
-          <w:bCs/>
-          <w:color w:val="0F9ED5" w:themeColor="accent4"/>
-          <w:sz w:val="22"/>
-          <w:szCs w:val="22"/>
-        </w:rPr>
-        <w:t>MATERIALES B</w:t>
-      </w:r>
-      <w:r>
-        <w:rPr>
-          <w:rFonts w:ascii="Times New Roman" w:hAnsi="Times New Roman" w:cs="Times New Roman"/>
-          <w:b/>
-          <w:bCs/>
-          <w:color w:val="0F9ED5" w:themeColor="accent4"/>
-          <w:sz w:val="22"/>
-          <w:szCs w:val="22"/>
-        </w:rPr>
-        <w:t>Á</w:t>
-      </w:r>
-      <w:r>
-        <w:rPr>
-          <w:rFonts w:ascii="Times New Roman" w:hAnsi="Times New Roman" w:cs="Times New Roman"/>
-          <w:b/>
-          <w:bCs/>
-          <w:color w:val="0F9ED5" w:themeColor="accent4"/>
-          <w:sz w:val="22"/>
-          <w:szCs w:val="22"/>
-        </w:rPr>
-        <w:t>SICOS Y RECURSOS A UTILIZAR EN LA UNIDAD</w:t>
-      </w:r>
-    </w:p>
-    <w:tbl>
-      <w:tblPr>
-        <w:tblStyle w:val="Tablaconcuadrcula6concolores-nfasis4"/>
-        <w:tblW w:w="14238" w:type="dxa"/>
-        <w:tblInd w:w="-5" w:type="dxa"/>
-        <w:tblLook w:val="04A0" w:firstRow="1" w:lastRow="0" w:firstColumn="1" w:lastColumn="0" w:noHBand="0" w:noVBand="1"/>
-      </w:tblPr>
-      <w:tblGrid>
-        <w:gridCol w:w="7468"/>
-        <w:gridCol w:w="6770"/>
-      </w:tblGrid>
-      <w:tr>
-        <w:trPr>
-          <w:cnfStyle w:val="100000000000" w:firstRow="1" w:lastRow="0" w:firstColumn="0" w:lastColumn="0" w:oddVBand="0" w:evenVBand="0" w:oddHBand="0" w:evenHBand="0" w:firstRowFirstColumn="0" w:firstRowLastColumn="0" w:lastRowFirstColumn="0" w:lastRowLastColumn="0"/>
-          <w:trHeight w:val="646"/>
-        </w:trPr>
-        <w:tc>
-          <w:tcPr>
-            <w:cnfStyle w:val="001000000000" w:firstRow="0" w:lastRow="0" w:firstColumn="1" w:lastColumn="0" w:oddVBand="0" w:evenVBand="0" w:oddHBand="0" w:evenHBand="0" w:firstRowFirstColumn="0" w:firstRowLastColumn="0" w:lastRowFirstColumn="0" w:lastRowLastColumn="0"/>
-            <w:tcW w:w="7468" w:type="dxa"/>
+            <w:tcW w:w="12626" w:type="dxa"/>
+            <w:shd w:val="clear" w:color="auto" w:fill="DAE9F7" w:themeFill="text2" w:themeFillTint="1A"/>
             <w:vAlign w:val="center"/>
           </w:tcPr>
           <w:p>
@@ -1460,62 +1260,67 @@
               <w:jc w:val="center"/>
               <w:rPr>
                 <w:rFonts w:ascii="Times New Roman" w:hAnsi="Times New Roman" w:cs="Times New Roman"/>
+                <w:b/>
+                <w:bCs/>
                 <w:color w:val="000000" w:themeColor="text1"/>
-                <w:sz w:val="22"/>
-                <w:szCs w:val="22"/>
+                <w:sz w:val="28"/>
+                <w:szCs w:val="28"/>
               </w:rPr>
             </w:pPr>
             <w:r>
               <w:rPr>
                 <w:rFonts w:ascii="Times New Roman" w:hAnsi="Times New Roman" w:cs="Times New Roman"/>
+                <w:b/>
+                <w:bCs/>
                 <w:color w:val="000000" w:themeColor="text1"/>
-                <w:sz w:val="22"/>
-                <w:szCs w:val="22"/>
-              </w:rPr>
-              <w:t>MATERIALES BÁSICOS</w:t>
+                <w:sz w:val="28"/>
+                <w:szCs w:val="28"/>
+              </w:rPr>
+              <w:t>ESTRATEGIAS</w:t>
             </w:r>
           </w:p>
         </w:tc>
+      </w:tr>
+      <w:tr>
+        <w:trPr>
+          <w:trHeight w:val="484"/>
+        </w:trPr>
         <w:tc>
           <w:tcPr>
-            <w:tcW w:w="6770" w:type="dxa"/>
-            <w:vAlign w:val="center"/>
+            <w:tcW w:w="1833" w:type="dxa"/>
           </w:tcPr>
           <w:p>
             <w:pPr>
               <w:pStyle w:val="Prrafodelista"/>
               <w:spacing w:line="360" w:lineRule="auto"/>
               <w:ind w:left="0" w:right="-1"/>
-              <w:jc w:val="center"/>
-              <w:cnfStyle w:val="100000000000" w:firstRow="1" w:lastRow="0" w:firstColumn="0" w:lastColumn="0" w:oddVBand="0" w:evenVBand="0" w:oddHBand="0" w:evenHBand="0" w:firstRowFirstColumn="0" w:firstRowLastColumn="0" w:lastRowFirstColumn="0" w:lastRowLastColumn="0"/>
-              <w:rPr>
-                <w:rFonts w:ascii="Times New Roman" w:hAnsi="Times New Roman" w:cs="Times New Roman"/>
+              <w:rPr>
+                <w:rFonts w:ascii="Arial" w:hAnsi="Arial" w:cs="Arial"/>
+                <w:b/>
+                <w:bCs/>
                 <w:color w:val="000000" w:themeColor="text1"/>
-                <w:sz w:val="22"/>
-                <w:szCs w:val="22"/>
+                <w:sz w:val="28"/>
+                <w:szCs w:val="28"/>
               </w:rPr>
             </w:pPr>
+            <w:proofErr w:type="spellStart"/>
             <w:r>
               <w:rPr>
-                <w:rFonts w:ascii="Times New Roman" w:hAnsi="Times New Roman" w:cs="Times New Roman"/>
+                <w:rFonts w:ascii="Arial" w:hAnsi="Arial" w:cs="Arial"/>
+                <w:b/>
+                <w:bCs/>
                 <w:color w:val="000000" w:themeColor="text1"/>
-                <w:sz w:val="22"/>
-                <w:szCs w:val="22"/>
-              </w:rPr>
-              <w:t>RECURSOS</w:t>
+                <w:sz w:val="28"/>
+                <w:szCs w:val="28"/>
+              </w:rPr>
+              <w:t>aa</w:t>
             </w:r>
+            <w:proofErr w:type="spellEnd"/>
           </w:p>
         </w:tc>
-      </w:tr>
-      <w:tr>
-        <w:trPr>
-          <w:cnfStyle w:val="000000100000" w:firstRow="0" w:lastRow="0" w:firstColumn="0" w:lastColumn="0" w:oddVBand="0" w:evenVBand="0" w:oddHBand="1" w:evenHBand="0" w:firstRowFirstColumn="0" w:firstRowLastColumn="0" w:lastRowFirstColumn="0" w:lastRowLastColumn="0"/>
-          <w:trHeight w:val="646"/>
-        </w:trPr>
         <w:tc>
           <w:tcPr>
-            <w:cnfStyle w:val="001000000000" w:firstRow="0" w:lastRow="0" w:firstColumn="1" w:lastColumn="0" w:oddVBand="0" w:evenVBand="0" w:oddHBand="0" w:evenHBand="0" w:firstRowFirstColumn="0" w:firstRowLastColumn="0" w:lastRowFirstColumn="0" w:lastRowLastColumn="0"/>
-            <w:tcW w:w="7468" w:type="dxa"/>
+            <w:tcW w:w="12626" w:type="dxa"/>
           </w:tcPr>
           <w:p>
             <w:pPr>
@@ -1523,75 +1328,98 @@
               <w:spacing w:line="360" w:lineRule="auto"/>
               <w:ind w:left="0" w:right="-1"/>
               <w:rPr>
-                <w:rFonts w:ascii="Times New Roman" w:hAnsi="Times New Roman" w:cs="Times New Roman"/>
-                <w:b w:val="0"/>
-                <w:bCs w:val="0"/>
+                <w:rFonts w:ascii="Arial" w:hAnsi="Arial" w:cs="Arial"/>
                 <w:color w:val="000000" w:themeColor="text1"/>
-                <w:sz w:val="22"/>
-                <w:szCs w:val="22"/>
+                <w:sz w:val="28"/>
+                <w:szCs w:val="28"/>
               </w:rPr>
             </w:pPr>
-            <w:r>
-              <w:rPr>
-                <w:rFonts w:ascii="Times New Roman" w:hAnsi="Times New Roman" w:cs="Times New Roman"/>
-                <w:b w:val="0"/>
-                <w:bCs w:val="0"/>
-                <w:color w:val="000000" w:themeColor="text1"/>
-                <w:sz w:val="22"/>
-                <w:szCs w:val="22"/>
-              </w:rPr>
-              <w:t>${</w:t>
-            </w:r>
-            <w:r>
-              <w:rPr>
-                <w:rFonts w:ascii="Times New Roman" w:hAnsi="Times New Roman" w:cs="Times New Roman"/>
-                <w:b w:val="0"/>
-                <w:bCs w:val="0"/>
-                <w:color w:val="000000" w:themeColor="text1"/>
-                <w:sz w:val="22"/>
-                <w:szCs w:val="22"/>
-              </w:rPr>
-              <w:t>MATERIALES_BASICOS</w:t>
-            </w:r>
-            <w:r>
-              <w:rPr>
-                <w:rFonts w:ascii="Times New Roman" w:hAnsi="Times New Roman" w:cs="Times New Roman"/>
-                <w:b w:val="0"/>
-                <w:bCs w:val="0"/>
-                <w:color w:val="000000" w:themeColor="text1"/>
-                <w:sz w:val="22"/>
-                <w:szCs w:val="22"/>
-              </w:rPr>
-              <w:t>}</w:t>
-            </w:r>
           </w:p>
         </w:tc>
+      </w:tr>
+      <w:tr>
+        <w:trPr>
+          <w:trHeight w:val="494"/>
+        </w:trPr>
         <w:tc>
           <w:tcPr>
-            <w:tcW w:w="6770" w:type="dxa"/>
+            <w:tcW w:w="1833" w:type="dxa"/>
           </w:tcPr>
           <w:p>
             <w:pPr>
               <w:pStyle w:val="Prrafodelista"/>
               <w:spacing w:line="360" w:lineRule="auto"/>
               <w:ind w:left="0" w:right="-1"/>
-              <w:cnfStyle w:val="000000100000" w:firstRow="0" w:lastRow="0" w:firstColumn="0" w:lastColumn="0" w:oddVBand="0" w:evenVBand="0" w:oddHBand="1" w:evenHBand="0" w:firstRowFirstColumn="0" w:firstRowLastColumn="0" w:lastRowFirstColumn="0" w:lastRowLastColumn="0"/>
-              <w:rPr>
-                <w:rFonts w:ascii="Times New Roman" w:hAnsi="Times New Roman" w:cs="Times New Roman"/>
+              <w:rPr>
+                <w:rFonts w:ascii="Arial" w:hAnsi="Arial" w:cs="Arial"/>
+                <w:b/>
+                <w:bCs/>
                 <w:color w:val="000000" w:themeColor="text1"/>
-                <w:sz w:val="22"/>
-                <w:szCs w:val="22"/>
+                <w:sz w:val="28"/>
+                <w:szCs w:val="28"/>
               </w:rPr>
             </w:pPr>
-            <w:r>
-              <w:rPr>
-                <w:rFonts w:ascii="Times New Roman" w:hAnsi="Times New Roman" w:cs="Times New Roman"/>
+          </w:p>
+        </w:tc>
+        <w:tc>
+          <w:tcPr>
+            <w:tcW w:w="12626" w:type="dxa"/>
+          </w:tcPr>
+          <w:p>
+            <w:pPr>
+              <w:pStyle w:val="Prrafodelista"/>
+              <w:spacing w:line="360" w:lineRule="auto"/>
+              <w:ind w:left="0" w:right="-1"/>
+              <w:rPr>
+                <w:rFonts w:ascii="Arial" w:hAnsi="Arial" w:cs="Arial"/>
                 <w:color w:val="000000" w:themeColor="text1"/>
-                <w:sz w:val="22"/>
-                <w:szCs w:val="22"/>
-              </w:rPr>
-              <w:t>${RECURSOS}</w:t>
-            </w:r>
+                <w:sz w:val="28"/>
+                <w:szCs w:val="28"/>
+              </w:rPr>
+            </w:pPr>
+          </w:p>
+        </w:tc>
+      </w:tr>
+      <w:tr>
+        <w:trPr>
+          <w:trHeight w:val="494"/>
+        </w:trPr>
+        <w:tc>
+          <w:tcPr>
+            <w:tcW w:w="1833" w:type="dxa"/>
+          </w:tcPr>
+          <w:p>
+            <w:pPr>
+              <w:pStyle w:val="Prrafodelista"/>
+              <w:spacing w:line="360" w:lineRule="auto"/>
+              <w:ind w:left="0" w:right="-1"/>
+              <w:rPr>
+                <w:rFonts w:ascii="Arial" w:hAnsi="Arial" w:cs="Arial"/>
+                <w:b/>
+                <w:bCs/>
+                <w:color w:val="000000" w:themeColor="text1"/>
+                <w:sz w:val="28"/>
+                <w:szCs w:val="28"/>
+              </w:rPr>
+            </w:pPr>
+          </w:p>
+        </w:tc>
+        <w:tc>
+          <w:tcPr>
+            <w:tcW w:w="12626" w:type="dxa"/>
+          </w:tcPr>
+          <w:p>
+            <w:pPr>
+              <w:pStyle w:val="Prrafodelista"/>
+              <w:spacing w:line="360" w:lineRule="auto"/>
+              <w:ind w:left="0" w:right="-1"/>
+              <w:rPr>
+                <w:rFonts w:ascii="Arial" w:hAnsi="Arial" w:cs="Arial"/>
+                <w:color w:val="000000" w:themeColor="text1"/>
+                <w:sz w:val="28"/>
+                <w:szCs w:val="28"/>
+              </w:rPr>
+            </w:pPr>
           </w:p>
         </w:tc>
       </w:tr>
@@ -1600,20 +1428,17 @@
       <w:pPr>
         <w:pStyle w:val="Prrafodelista"/>
         <w:spacing w:line="360" w:lineRule="auto"/>
-        <w:ind w:left="0" w:right="-1"/>
+        <w:ind w:left="0" w:right="-852"/>
         <w:rPr>
           <w:rFonts w:ascii="Times New Roman" w:hAnsi="Times New Roman" w:cs="Times New Roman"/>
-          <w:b/>
-          <w:bCs/>
-          <w:color w:val="0F9ED5" w:themeColor="accent4"/>
-          <w:sz w:val="22"/>
-          <w:szCs w:val="22"/>
+          <w:color w:val="000000" w:themeColor="text1"/>
+          <w:sz w:val="28"/>
+          <w:szCs w:val="28"/>
         </w:rPr>
       </w:pPr>
     </w:p>
-    <w:p/>
     <w:sectPr>
-      <w:footerReference w:type="default" r:id="rId8"/>
+      <w:footerReference w:type="default" r:id="rId9"/>
       <w:pgSz w:w="16838" w:h="11906" w:orient="landscape"/>
       <w:pgMar w:top="851" w:right="851" w:bottom="1701" w:left="1417" w:header="708" w:footer="708" w:gutter="0"/>
       <w:pgBorders w:offsetFrom="page">
@@ -1792,7 +1617,7 @@
   <w:abstractNum w:abstractNumId="1" w15:restartNumberingAfterBreak="0">
     <w:nsid w:val="0FBA7F12"/>
     <w:multiLevelType w:val="multilevel"/>
-    <w:tmpl w:val="280A001F"/>
+    <w:tmpl w:val="B5840378"/>
     <w:lvl w:ilvl="0">
       <w:start w:val="1"/>
       <w:numFmt w:val="decimal"/>
@@ -1803,6 +1628,9 @@
       </w:pPr>
       <w:rPr>
         <w:rFonts w:hint="default"/>
+        <w:b/>
+        <w:bCs/>
+        <w:color w:val="0070C0"/>
       </w:rPr>
     </w:lvl>
     <w:lvl w:ilvl="1">
@@ -2774,6 +2602,28 @@
       </w:tblBorders>
     </w:tblPr>
   </w:style>
+  <w:style w:type="paragraph" w:styleId="Encabezado">
+    <w:name w:val="header"/>
+    <w:basedOn w:val="Normal"/>
+    <w:link w:val="EncabezadoCar"/>
+    <w:uiPriority w:val="99"/>
+    <w:unhideWhenUsed/>
+    <w:rsid w:val="00934B7D"/>
+    <w:pPr>
+      <w:tabs>
+        <w:tab w:val="center" w:pos="4252"/>
+        <w:tab w:val="right" w:pos="8504"/>
+      </w:tabs>
+      <w:spacing w:after="0" w:line="240" w:lineRule="auto"/>
+    </w:pPr>
+  </w:style>
+  <w:style w:type="character" w:customStyle="1" w:styleId="EncabezadoCar">
+    <w:name w:val="Encabezado Car"/>
+    <w:basedOn w:val="Fuentedeprrafopredeter"/>
+    <w:link w:val="Encabezado"/>
+    <w:uiPriority w:val="99"/>
+    <w:rsid w:val="00934B7D"/>
+  </w:style>
 </w:styles>
 </file>
 

</xml_diff>

<commit_message>
arreglos de word sesiones
</commit_message>
<xml_diff>
--- a/app/Docs/Templates/Sesiones/plantilla_horizontal.docx
+++ b/app/Docs/Templates/Sesiones/plantilla_horizontal.docx
@@ -476,7 +476,7 @@
               <w:pStyle w:val="Prrafodelista"/>
               <w:spacing w:line="360" w:lineRule="auto"/>
               <w:ind w:left="0" w:right="-1"/>
-              <w:jc w:val="center"/>
+              <w:jc w:val="both"/>
               <w:cnfStyle w:val="100000000000" w:firstRow="1" w:lastRow="0" w:firstColumn="0" w:lastColumn="0" w:oddVBand="0" w:evenVBand="0" w:oddHBand="0" w:evenHBand="0" w:firstRowFirstColumn="0" w:firstRowLastColumn="0" w:lastRowFirstColumn="0" w:lastRowLastColumn="0"/>
               <w:rPr>
                 <w:rFonts w:ascii="Times New Roman" w:hAnsi="Times New Roman" w:cs="Times New Roman"/>
@@ -1304,28 +1304,23 @@
               <w:pStyle w:val="Prrafodelista"/>
               <w:spacing w:line="360" w:lineRule="auto"/>
               <w:ind w:left="0" w:right="-1"/>
+              <w:jc w:val="center"/>
               <w:rPr>
                 <w:rFonts w:ascii="Arial" w:hAnsi="Arial" w:cs="Arial"/>
                 <w:b/>
                 <w:bCs/>
                 <w:color w:val="000000" w:themeColor="text1"/>
-                <w:sz w:val="28"/>
-                <w:szCs w:val="28"/>
               </w:rPr>
             </w:pPr>
-            <w:proofErr w:type="spellStart"/>
             <w:r>
               <w:rPr>
                 <w:rFonts w:ascii="Arial" w:hAnsi="Arial" w:cs="Arial"/>
                 <w:b/>
                 <w:bCs/>
                 <w:color w:val="000000" w:themeColor="text1"/>
-                <w:sz w:val="28"/>
-                <w:szCs w:val="28"/>
-              </w:rPr>
-              <w:t>aa</w:t>
+              </w:rPr>
+              <w:t>INICIO</w:t>
             </w:r>
-            <w:proofErr w:type="spellEnd"/>
           </w:p>
         </w:tc>
         <w:tc>
@@ -1338,12 +1333,17 @@
               <w:spacing w:line="360" w:lineRule="auto"/>
               <w:ind w:left="0" w:right="-1"/>
               <w:rPr>
-                <w:rFonts w:ascii="Arial" w:hAnsi="Arial" w:cs="Arial"/>
-                <w:color w:val="000000" w:themeColor="text1"/>
-                <w:sz w:val="28"/>
-                <w:szCs w:val="28"/>
+                <w:rFonts w:ascii="Times New Roman" w:hAnsi="Times New Roman" w:cs="Times New Roman"/>
+                <w:color w:val="000000" w:themeColor="text1"/>
               </w:rPr>
             </w:pPr>
+            <w:r>
+              <w:rPr>
+                <w:rFonts w:ascii="Times New Roman" w:hAnsi="Times New Roman" w:cs="Times New Roman"/>
+                <w:color w:val="000000" w:themeColor="text1"/>
+              </w:rPr>
+              <w:t>${INICIO}</w:t>
+            </w:r>
           </w:p>
         </w:tc>
       </w:tr>
@@ -1360,15 +1360,23 @@
               <w:pStyle w:val="Prrafodelista"/>
               <w:spacing w:line="360" w:lineRule="auto"/>
               <w:ind w:left="0" w:right="-1"/>
+              <w:jc w:val="center"/>
               <w:rPr>
                 <w:rFonts w:ascii="Arial" w:hAnsi="Arial" w:cs="Arial"/>
                 <w:b/>
                 <w:bCs/>
                 <w:color w:val="000000" w:themeColor="text1"/>
-                <w:sz w:val="28"/>
-                <w:szCs w:val="28"/>
               </w:rPr>
             </w:pPr>
+            <w:r>
+              <w:rPr>
+                <w:rFonts w:ascii="Arial" w:hAnsi="Arial" w:cs="Arial"/>
+                <w:b/>
+                <w:bCs/>
+                <w:color w:val="000000" w:themeColor="text1"/>
+              </w:rPr>
+              <w:t>DESARROLLO</w:t>
+            </w:r>
           </w:p>
         </w:tc>
         <w:tc>
@@ -1381,12 +1389,17 @@
               <w:spacing w:line="360" w:lineRule="auto"/>
               <w:ind w:left="0" w:right="-1"/>
               <w:rPr>
-                <w:rFonts w:ascii="Arial" w:hAnsi="Arial" w:cs="Arial"/>
-                <w:color w:val="000000" w:themeColor="text1"/>
-                <w:sz w:val="28"/>
-                <w:szCs w:val="28"/>
+                <w:rFonts w:ascii="Times New Roman" w:hAnsi="Times New Roman" w:cs="Times New Roman"/>
+                <w:color w:val="000000" w:themeColor="text1"/>
               </w:rPr>
             </w:pPr>
+            <w:r>
+              <w:rPr>
+                <w:rFonts w:ascii="Times New Roman" w:hAnsi="Times New Roman" w:cs="Times New Roman"/>
+                <w:color w:val="000000" w:themeColor="text1"/>
+              </w:rPr>
+              <w:t>${DESARROLLO}</w:t>
+            </w:r>
           </w:p>
         </w:tc>
       </w:tr>
@@ -1403,15 +1416,23 @@
               <w:pStyle w:val="Prrafodelista"/>
               <w:spacing w:line="360" w:lineRule="auto"/>
               <w:ind w:left="0" w:right="-1"/>
+              <w:jc w:val="center"/>
               <w:rPr>
                 <w:rFonts w:ascii="Arial" w:hAnsi="Arial" w:cs="Arial"/>
                 <w:b/>
                 <w:bCs/>
                 <w:color w:val="000000" w:themeColor="text1"/>
-                <w:sz w:val="28"/>
-                <w:szCs w:val="28"/>
               </w:rPr>
             </w:pPr>
+            <w:r>
+              <w:rPr>
+                <w:rFonts w:ascii="Arial" w:hAnsi="Arial" w:cs="Arial"/>
+                <w:b/>
+                <w:bCs/>
+                <w:color w:val="000000" w:themeColor="text1"/>
+              </w:rPr>
+              <w:t>CIERRE</w:t>
+            </w:r>
           </w:p>
         </w:tc>
         <w:tc>
@@ -1424,12 +1445,17 @@
               <w:spacing w:line="360" w:lineRule="auto"/>
               <w:ind w:left="0" w:right="-1"/>
               <w:rPr>
-                <w:rFonts w:ascii="Arial" w:hAnsi="Arial" w:cs="Arial"/>
-                <w:color w:val="000000" w:themeColor="text1"/>
-                <w:sz w:val="28"/>
-                <w:szCs w:val="28"/>
+                <w:rFonts w:ascii="Times New Roman" w:hAnsi="Times New Roman" w:cs="Times New Roman"/>
+                <w:color w:val="000000" w:themeColor="text1"/>
               </w:rPr>
             </w:pPr>
+            <w:r>
+              <w:rPr>
+                <w:rFonts w:ascii="Times New Roman" w:hAnsi="Times New Roman" w:cs="Times New Roman"/>
+                <w:color w:val="000000" w:themeColor="text1"/>
+              </w:rPr>
+              <w:t>${CIERRE}</w:t>
+            </w:r>
           </w:p>
         </w:tc>
       </w:tr>
@@ -1446,6 +1472,235 @@
           <w:szCs w:val="28"/>
         </w:rPr>
       </w:pPr>
+    </w:p>
+    <w:p>
+      <w:pPr>
+        <w:pStyle w:val="Prrafodelista"/>
+        <w:spacing w:line="360" w:lineRule="auto"/>
+        <w:ind w:left="0" w:right="-852"/>
+        <w:rPr>
+          <w:rFonts w:ascii="Times New Roman" w:hAnsi="Times New Roman" w:cs="Times New Roman"/>
+          <w:color w:val="000000" w:themeColor="text1"/>
+          <w:sz w:val="28"/>
+          <w:szCs w:val="28"/>
+        </w:rPr>
+      </w:pPr>
+      <w:r>
+        <w:rPr>
+          <w:rFonts w:ascii="Times New Roman" w:hAnsi="Times New Roman" w:cs="Times New Roman"/>
+          <w:noProof/>
+          <w:color w:val="000000" w:themeColor="text1"/>
+          <w:sz w:val="28"/>
+          <w:szCs w:val="28"/>
+        </w:rPr>
+        <mc:AlternateContent>
+          <mc:Choice Requires="wps">
+            <w:drawing>
+              <wp:anchor distT="0" distB="0" distL="114300" distR="114300" simplePos="0" relativeHeight="251660288" behindDoc="0" locked="0" layoutInCell="1" allowOverlap="1" wp14:anchorId="7DE733A5" wp14:editId="233E30A3">
+                <wp:simplePos x="0" y="0"/>
+                <wp:positionH relativeFrom="column">
+                  <wp:posOffset>3298825</wp:posOffset>
+                </wp:positionH>
+                <wp:positionV relativeFrom="paragraph">
+                  <wp:posOffset>1442085</wp:posOffset>
+                </wp:positionV>
+                <wp:extent cx="2788920" cy="693420"/>
+                <wp:effectExtent l="0" t="0" r="0" b="0"/>
+                <wp:wrapNone/>
+                <wp:docPr id="2" name="Cuadro de texto 2"/>
+                <wp:cNvGraphicFramePr/>
+                <a:graphic xmlns:a="http://schemas.openxmlformats.org/drawingml/2006/main">
+                  <a:graphicData uri="http://schemas.microsoft.com/office/word/2010/wordprocessingShape">
+                    <wps:wsp>
+                      <wps:cNvSpPr txBox="1"/>
+                      <wps:spPr>
+                        <a:xfrm>
+                          <a:off x="0" y="0"/>
+                          <a:ext cx="2788920" cy="693420"/>
+                        </a:xfrm>
+                        <a:prstGeom prst="rect">
+                          <a:avLst/>
+                        </a:prstGeom>
+                        <a:noFill/>
+                        <a:ln w="6350">
+                          <a:noFill/>
+                        </a:ln>
+                      </wps:spPr>
+                      <wps:txbx>
+                        <w:txbxContent>
+                          <w:p>
+                            <w:pPr>
+                              <w:jc w:val="center"/>
+                              <w:rPr>
+                                <w:rFonts w:ascii="Times New Roman" w:hAnsi="Times New Roman" w:cs="Times New Roman"/>
+                                <w:color w:val="000000" w:themeColor="text1"/>
+                                <w:sz w:val="28"/>
+                                <w:szCs w:val="28"/>
+                              </w:rPr>
+                            </w:pPr>
+                            <w:r>
+                              <w:rPr>
+                                <w:rFonts w:ascii="Times New Roman" w:hAnsi="Times New Roman" w:cs="Times New Roman"/>
+                                <w:color w:val="000000" w:themeColor="text1"/>
+                                <w:sz w:val="28"/>
+                                <w:szCs w:val="28"/>
+                              </w:rPr>
+                              <w:t>Firma del docente</w:t>
+                            </w:r>
+                          </w:p>
+                          <w:p>
+                            <w:pPr>
+                              <w:jc w:val="center"/>
+                            </w:pPr>
+                            <w:r>
+                              <w:rPr>
+                                <w:rFonts w:ascii="Times New Roman" w:hAnsi="Times New Roman" w:cs="Times New Roman"/>
+                                <w:color w:val="000000" w:themeColor="text1"/>
+                                <w:sz w:val="28"/>
+                                <w:szCs w:val="28"/>
+                              </w:rPr>
+                              <w:t>${DOCENTE}</w:t>
+                            </w:r>
+                          </w:p>
+                        </w:txbxContent>
+                      </wps:txbx>
+                      <wps:bodyPr rot="0" spcFirstLastPara="0" vertOverflow="overflow" horzOverflow="overflow" vert="horz" wrap="square" lIns="91440" tIns="45720" rIns="91440" bIns="45720" numCol="1" spcCol="0" rtlCol="0" fromWordArt="0" anchor="t" anchorCtr="0" forceAA="0" compatLnSpc="1">
+                        <a:prstTxWarp prst="textNoShape">
+                          <a:avLst/>
+                        </a:prstTxWarp>
+                        <a:noAutofit/>
+                      </wps:bodyPr>
+                    </wps:wsp>
+                  </a:graphicData>
+                </a:graphic>
+                <wp14:sizeRelV relativeFrom="margin">
+                  <wp14:pctHeight>0</wp14:pctHeight>
+                </wp14:sizeRelV>
+              </wp:anchor>
+            </w:drawing>
+          </mc:Choice>
+          <mc:Fallback>
+            <w:pict>
+              <v:shapetype w14:anchorId="7DE733A5" id="_x0000_t202" coordsize="21600,21600" o:spt="202" path="m,l,21600r21600,l21600,xe">
+                <v:stroke joinstyle="miter"/>
+                <v:path gradientshapeok="t" o:connecttype="rect"/>
+              </v:shapetype>
+              <v:shape id="Cuadro de texto 2" o:spid="_x0000_s1026" type="#_x0000_t202" style="position:absolute;margin-left:259.75pt;margin-top:113.55pt;width:219.6pt;height:54.6pt;z-index:251660288;visibility:visible;mso-wrap-style:square;mso-height-percent:0;mso-wrap-distance-left:9pt;mso-wrap-distance-top:0;mso-wrap-distance-right:9pt;mso-wrap-distance-bottom:0;mso-position-horizontal:absolute;mso-position-horizontal-relative:text;mso-position-vertical:absolute;mso-position-vertical-relative:text;mso-height-percent:0;mso-height-relative:margin;v-text-anchor:top" o:gfxdata="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" filled="f" stroked="f" strokeweight=".5pt">
+                <v:textbox>
+                  <w:txbxContent>
+                    <w:p>
+                      <w:pPr>
+                        <w:jc w:val="center"/>
+                        <w:rPr>
+                          <w:rFonts w:ascii="Times New Roman" w:hAnsi="Times New Roman" w:cs="Times New Roman"/>
+                          <w:color w:val="000000" w:themeColor="text1"/>
+                          <w:sz w:val="28"/>
+                          <w:szCs w:val="28"/>
+                        </w:rPr>
+                      </w:pPr>
+                      <w:r>
+                        <w:rPr>
+                          <w:rFonts w:ascii="Times New Roman" w:hAnsi="Times New Roman" w:cs="Times New Roman"/>
+                          <w:color w:val="000000" w:themeColor="text1"/>
+                          <w:sz w:val="28"/>
+                          <w:szCs w:val="28"/>
+                        </w:rPr>
+                        <w:t>Firma del docente</w:t>
+                      </w:r>
+                    </w:p>
+                    <w:p>
+                      <w:pPr>
+                        <w:jc w:val="center"/>
+                      </w:pPr>
+                      <w:r>
+                        <w:rPr>
+                          <w:rFonts w:ascii="Times New Roman" w:hAnsi="Times New Roman" w:cs="Times New Roman"/>
+                          <w:color w:val="000000" w:themeColor="text1"/>
+                          <w:sz w:val="28"/>
+                          <w:szCs w:val="28"/>
+                        </w:rPr>
+                        <w:t>${DOCENTE}</w:t>
+                      </w:r>
+                    </w:p>
+                  </w:txbxContent>
+                </v:textbox>
+              </v:shape>
+            </w:pict>
+          </mc:Fallback>
+        </mc:AlternateContent>
+      </w:r>
+      <w:r>
+        <w:rPr>
+          <w:rFonts w:ascii="Times New Roman" w:hAnsi="Times New Roman" w:cs="Times New Roman"/>
+          <w:noProof/>
+          <w:color w:val="000000" w:themeColor="text1"/>
+          <w:sz w:val="28"/>
+          <w:szCs w:val="28"/>
+        </w:rPr>
+        <mc:AlternateContent>
+          <mc:Choice Requires="wps">
+            <w:drawing>
+              <wp:anchor distT="0" distB="0" distL="114300" distR="114300" simplePos="0" relativeHeight="251661312" behindDoc="0" locked="0" layoutInCell="1" allowOverlap="1" wp14:anchorId="6C8293FF" wp14:editId="39B6AC2D">
+                <wp:simplePos x="0" y="0"/>
+                <wp:positionH relativeFrom="column">
+                  <wp:posOffset>3298825</wp:posOffset>
+                </wp:positionH>
+                <wp:positionV relativeFrom="paragraph">
+                  <wp:posOffset>1403985</wp:posOffset>
+                </wp:positionV>
+                <wp:extent cx="2842260" cy="0"/>
+                <wp:effectExtent l="0" t="19050" r="34290" b="19050"/>
+                <wp:wrapNone/>
+                <wp:docPr id="3" name="Conector recto 3"/>
+                <wp:cNvGraphicFramePr/>
+                <a:graphic xmlns:a="http://schemas.openxmlformats.org/drawingml/2006/main">
+                  <a:graphicData uri="http://schemas.microsoft.com/office/word/2010/wordprocessingShape">
+                    <wps:wsp>
+                      <wps:cNvCnPr/>
+                      <wps:spPr>
+                        <a:xfrm>
+                          <a:off x="0" y="0"/>
+                          <a:ext cx="2842260" cy="0"/>
+                        </a:xfrm>
+                        <a:prstGeom prst="line">
+                          <a:avLst/>
+                        </a:prstGeom>
+                        <a:ln w="28575">
+                          <a:solidFill>
+                            <a:srgbClr val="0070C0"/>
+                          </a:solidFill>
+                        </a:ln>
+                      </wps:spPr>
+                      <wps:style>
+                        <a:lnRef idx="1">
+                          <a:schemeClr val="accent1"/>
+                        </a:lnRef>
+                        <a:fillRef idx="0">
+                          <a:schemeClr val="accent1"/>
+                        </a:fillRef>
+                        <a:effectRef idx="0">
+                          <a:schemeClr val="accent1"/>
+                        </a:effectRef>
+                        <a:fontRef idx="minor">
+                          <a:schemeClr val="tx1"/>
+                        </a:fontRef>
+                      </wps:style>
+                      <wps:bodyPr/>
+                    </wps:wsp>
+                  </a:graphicData>
+                </a:graphic>
+              </wp:anchor>
+            </w:drawing>
+          </mc:Choice>
+          <mc:Fallback>
+            <w:pict>
+              <v:line w14:anchorId="2161DA3F" id="Conector recto 3" o:spid="_x0000_s1026" style="position:absolute;z-index:251661312;visibility:visible;mso-wrap-style:square;mso-wrap-distance-left:9pt;mso-wrap-distance-top:0;mso-wrap-distance-right:9pt;mso-wrap-distance-bottom:0;mso-position-horizontal:absolute;mso-position-horizontal-relative:text;mso-position-vertical:absolute;mso-position-vertical-relative:text" from="259.75pt,110.55pt" to="483.55pt,110.55pt" o:gfxdata="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" strokecolor="#0070c0" strokeweight="2.25pt">
+                <v:stroke joinstyle="miter"/>
+              </v:line>
+            </w:pict>
+          </mc:Fallback>
+        </mc:AlternateContent>
+      </w:r>
     </w:p>
     <w:sectPr>
       <w:footerReference w:type="default" r:id="rId9"/>

</xml_diff>